<commit_message>
Tổng hợp thêm phần đánh giá của Toại.
</commit_message>
<xml_diff>
--- a/PA3/3. Evaluation/Tong hop.docx
+++ b/PA3/3. Evaluation/Tong hop.docx
@@ -24,6 +24,25 @@
     </w:p>
     <w:p>
       <w:pPr>
+        <w:jc w:val="center"/>
+        <w:rPr>
+          <w:rFonts w:ascii="Times New Roman" w:hAnsi="Times New Roman" w:cs="Times New Roman"/>
+          <w:b/>
+          <w:sz w:val="36"/>
+          <w:lang w:val="en-US"/>
+        </w:rPr>
+      </w:pPr>
+    </w:p>
+    <w:p>
+      <w:pPr>
+        <w:rPr>
+          <w:rFonts w:ascii="Times New Roman" w:hAnsi="Times New Roman" w:cs="Times New Roman"/>
+          <w:sz w:val="24"/>
+          <w:szCs w:val="24"/>
+          <w:lang w:val="en-US"/>
+        </w:rPr>
+      </w:pPr>
+      <w:r>
         <w:rPr>
           <w:rFonts w:ascii="Times New Roman" w:hAnsi="Times New Roman" w:cs="Times New Roman"/>
           <w:b/>
@@ -32,28 +51,8 @@
           <w:szCs w:val="24"/>
           <w:lang w:val="fr-FR"/>
         </w:rPr>
-      </w:pPr>
-      <w:r>
-        <w:rPr>
-          <w:rFonts w:ascii="Times New Roman" w:hAnsi="Times New Roman" w:cs="Times New Roman"/>
-          <w:b/>
-          <w:color w:val="FF0000"/>
-          <w:sz w:val="32"/>
-          <w:szCs w:val="24"/>
-          <w:lang w:val="fr-FR"/>
-        </w:rPr>
         <w:t>Scenario: Tham quan nhà hàng</w:t>
       </w:r>
-    </w:p>
-    <w:p>
-      <w:pPr>
-        <w:rPr>
-          <w:rFonts w:ascii="Times New Roman" w:hAnsi="Times New Roman" w:cs="Times New Roman"/>
-          <w:sz w:val="24"/>
-          <w:szCs w:val="24"/>
-          <w:lang w:val="en-US"/>
-        </w:rPr>
-      </w:pPr>
     </w:p>
     <w:p>
       <w:pPr>
@@ -3283,19 +3282,11 @@
       <w:pPr>
         <w:rPr>
           <w:rFonts w:ascii="Times New Roman" w:hAnsi="Times New Roman" w:cs="Times New Roman"/>
-          <w:sz w:val="24"/>
-          <w:szCs w:val="24"/>
-        </w:rPr>
-      </w:pPr>
-    </w:p>
-    <w:p>
-      <w:pPr>
-        <w:rPr>
-          <w:rFonts w:ascii="Times New Roman" w:hAnsi="Times New Roman" w:cs="Times New Roman"/>
           <w:b/>
           <w:color w:val="FF0000"/>
           <w:sz w:val="32"/>
           <w:szCs w:val="24"/>
+          <w:lang w:val="en-US"/>
         </w:rPr>
       </w:pPr>
       <w:r>
@@ -3306,7 +3297,7 @@
           <w:sz w:val="32"/>
           <w:szCs w:val="24"/>
         </w:rPr>
-        <w:t>Scenario: Đặt bàn</w:t>
+        <w:t>Scenario: Tìm kiếm món ăn</w:t>
       </w:r>
     </w:p>
     <w:p>
@@ -3316,6 +3307,7 @@
           <w:color w:val="0070C0"/>
           <w:sz w:val="24"/>
           <w:szCs w:val="24"/>
+          <w:lang w:val="en-US"/>
         </w:rPr>
       </w:pPr>
       <w:r>
@@ -3325,7 +3317,45 @@
           <w:sz w:val="24"/>
           <w:szCs w:val="24"/>
         </w:rPr>
-        <w:t>Màn hình: Danh sách món ăn</w:t>
+        <w:t xml:space="preserve">Màn hình: </w:t>
+      </w:r>
+      <w:r>
+        <w:rPr>
+          <w:rFonts w:ascii="Times New Roman" w:hAnsi="Times New Roman" w:cs="Times New Roman"/>
+          <w:color w:val="0070C0"/>
+          <w:sz w:val="24"/>
+          <w:szCs w:val="24"/>
+          <w:lang w:val="en-US"/>
+        </w:rPr>
+        <w:t>Trang chủ</w:t>
+      </w:r>
+      <w:r>
+        <w:rPr>
+          <w:rFonts w:ascii="Times New Roman" w:hAnsi="Times New Roman" w:cs="Times New Roman"/>
+          <w:color w:val="0070C0"/>
+          <w:sz w:val="24"/>
+          <w:szCs w:val="24"/>
+        </w:rPr>
+        <w:t xml:space="preserve"> (MH0000</w:t>
+      </w:r>
+      <w:r>
+        <w:rPr>
+          <w:rFonts w:ascii="Times New Roman" w:hAnsi="Times New Roman" w:cs="Times New Roman"/>
+          <w:color w:val="0070C0"/>
+          <w:sz w:val="24"/>
+          <w:szCs w:val="24"/>
+          <w:lang w:val="en-US"/>
+        </w:rPr>
+        <w:t>5</w:t>
+      </w:r>
+      <w:r>
+        <w:rPr>
+          <w:rFonts w:ascii="Times New Roman" w:hAnsi="Times New Roman" w:cs="Times New Roman"/>
+          <w:color w:val="0070C0"/>
+          <w:sz w:val="24"/>
+          <w:szCs w:val="24"/>
+        </w:rPr>
+        <w:t>)</w:t>
       </w:r>
     </w:p>
     <w:tbl>
@@ -3350,14 +3380,16 @@
                 <w:rFonts w:ascii="Times New Roman" w:hAnsi="Times New Roman" w:cs="Times New Roman"/>
                 <w:sz w:val="24"/>
                 <w:szCs w:val="24"/>
-              </w:rPr>
-            </w:pPr>
-            <w:r>
-              <w:rPr>
-                <w:rFonts w:ascii="Times New Roman" w:hAnsi="Times New Roman" w:cs="Times New Roman"/>
-                <w:b/>
-                <w:sz w:val="24"/>
-                <w:szCs w:val="24"/>
+                <w:lang w:val="en-US"/>
+              </w:rPr>
+            </w:pPr>
+            <w:r>
+              <w:rPr>
+                <w:rFonts w:ascii="Times New Roman" w:hAnsi="Times New Roman" w:cs="Times New Roman"/>
+                <w:b/>
+                <w:sz w:val="24"/>
+                <w:szCs w:val="24"/>
+                <w:lang w:val="en-US"/>
               </w:rPr>
               <w:t>Title</w:t>
             </w:r>
@@ -3366,8 +3398,9 @@
                 <w:rFonts w:ascii="Times New Roman" w:hAnsi="Times New Roman" w:cs="Times New Roman"/>
                 <w:sz w:val="24"/>
                 <w:szCs w:val="24"/>
-              </w:rPr>
-              <w:t>: Button thể hiện không đúng</w:t>
+                <w:lang w:val="en-US"/>
+              </w:rPr>
+              <w:t>: Link đăng ký và đăng nhập</w:t>
             </w:r>
           </w:p>
         </w:tc>
@@ -3406,9 +3439,6 @@
               <w:t>:</w:t>
             </w:r>
             <w:r>
-              <w:rPr>
-                <w:rFonts w:ascii="Times New Roman" w:hAnsi="Times New Roman" w:cs="Times New Roman"/>
-              </w:rPr>
               <w:t xml:space="preserve"> </w:t>
             </w:r>
             <w:r>
@@ -3452,7 +3482,16 @@
                 <w:szCs w:val="24"/>
                 <w:lang w:val="en-US"/>
               </w:rPr>
-              <w:t>: Minor</w:t>
+              <w:t xml:space="preserve">: </w:t>
+            </w:r>
+            <w:r>
+              <w:rPr>
+                <w:rFonts w:ascii="Times New Roman" w:hAnsi="Times New Roman" w:cs="Times New Roman"/>
+                <w:sz w:val="24"/>
+                <w:szCs w:val="24"/>
+                <w:lang w:val="en-US"/>
+              </w:rPr>
+              <w:t>Minor</w:t>
             </w:r>
           </w:p>
         </w:tc>
@@ -3486,33 +3525,41 @@
                 <w:sz w:val="24"/>
                 <w:szCs w:val="24"/>
               </w:rPr>
-              <w:t>: button hoàn tất đặt món không nhất thiết phải là dạng mũi tên, buttuon đặt món cũng vậy, chỉ cần để button bình thường là được rồi.</w:t>
-            </w:r>
-          </w:p>
-        </w:tc>
-      </w:tr>
-      <w:tr>
-        <w:tc>
-          <w:tcPr>
-            <w:tcW w:w="10754" w:type="dxa"/>
-            <w:gridSpan w:val="2"/>
-          </w:tcPr>
-          <w:p>
-            <w:pPr>
-              <w:rPr>
-                <w:rFonts w:ascii="Times New Roman" w:hAnsi="Times New Roman" w:cs="Times New Roman"/>
-                <w:sz w:val="24"/>
-                <w:szCs w:val="24"/>
-              </w:rPr>
-            </w:pPr>
-            <w:r>
-              <w:rPr>
-                <w:rFonts w:ascii="Times New Roman" w:hAnsi="Times New Roman" w:cs="Times New Roman"/>
-                <w:b/>
+              <w:t xml:space="preserve">: </w:t>
+            </w:r>
+            <w:r>
+              <w:rPr>
+                <w:rFonts w:ascii="Times New Roman" w:hAnsi="Times New Roman" w:cs="Times New Roman"/>
+                <w:sz w:val="24"/>
+                <w:szCs w:val="24"/>
+              </w:rPr>
+              <w:t>2 chức năng đăng ký và đăng nhập thông thường đi chung với nhau</w:t>
+            </w:r>
+          </w:p>
+        </w:tc>
+      </w:tr>
+      <w:tr>
+        <w:tc>
+          <w:tcPr>
+            <w:tcW w:w="10754" w:type="dxa"/>
+            <w:gridSpan w:val="2"/>
+          </w:tcPr>
+          <w:p>
+            <w:pPr>
+              <w:rPr>
+                <w:rFonts w:ascii="Times New Roman" w:hAnsi="Times New Roman" w:cs="Times New Roman"/>
                 <w:sz w:val="24"/>
                 <w:szCs w:val="24"/>
                 <w:lang w:val="fr-FR"/>
               </w:rPr>
+            </w:pPr>
+            <w:r>
+              <w:rPr>
+                <w:rFonts w:ascii="Times New Roman" w:hAnsi="Times New Roman" w:cs="Times New Roman"/>
+                <w:b/>
+                <w:sz w:val="24"/>
+                <w:szCs w:val="24"/>
+              </w:rPr>
               <w:t>Recommendations</w:t>
             </w:r>
             <w:r>
@@ -3520,17 +3567,17 @@
                 <w:rFonts w:ascii="Times New Roman" w:hAnsi="Times New Roman" w:cs="Times New Roman"/>
                 <w:sz w:val="24"/>
                 <w:szCs w:val="24"/>
+              </w:rPr>
+              <w:t xml:space="preserve">: </w:t>
+            </w:r>
+            <w:r>
+              <w:rPr>
+                <w:rFonts w:ascii="Times New Roman" w:hAnsi="Times New Roman" w:cs="Times New Roman"/>
+                <w:sz w:val="24"/>
+                <w:szCs w:val="24"/>
                 <w:lang w:val="fr-FR"/>
               </w:rPr>
-              <w:t xml:space="preserve">: </w:t>
-            </w:r>
-            <w:r>
-              <w:rPr>
-                <w:rFonts w:ascii="Times New Roman" w:hAnsi="Times New Roman" w:cs="Times New Roman"/>
-                <w:sz w:val="24"/>
-                <w:szCs w:val="24"/>
-              </w:rPr>
-              <w:t>không</w:t>
+              <w:t>để chúng lại gần nhau hơn.</w:t>
             </w:r>
           </w:p>
         </w:tc>
@@ -3540,6 +3587,7 @@
       <w:pPr>
         <w:rPr>
           <w:rFonts w:ascii="Times New Roman" w:hAnsi="Times New Roman" w:cs="Times New Roman"/>
+          <w:color w:val="0070C0"/>
           <w:sz w:val="24"/>
           <w:szCs w:val="24"/>
         </w:rPr>
@@ -3561,7 +3609,45 @@
           <w:sz w:val="24"/>
           <w:szCs w:val="24"/>
         </w:rPr>
-        <w:t>Màn hình: Đặt bàn</w:t>
+        <w:t xml:space="preserve">Màn hình: </w:t>
+      </w:r>
+      <w:r>
+        <w:rPr>
+          <w:rFonts w:ascii="Times New Roman" w:hAnsi="Times New Roman" w:cs="Times New Roman"/>
+          <w:color w:val="0070C0"/>
+          <w:sz w:val="24"/>
+          <w:szCs w:val="24"/>
+          <w:lang w:val="en-US"/>
+        </w:rPr>
+        <w:t xml:space="preserve">Kết quả tìm kiếm </w:t>
+      </w:r>
+      <w:r>
+        <w:rPr>
+          <w:rFonts w:ascii="Times New Roman" w:hAnsi="Times New Roman" w:cs="Times New Roman"/>
+          <w:color w:val="0070C0"/>
+          <w:sz w:val="24"/>
+          <w:szCs w:val="24"/>
+        </w:rPr>
+        <w:t>món ăn (MH0000</w:t>
+      </w:r>
+      <w:r>
+        <w:rPr>
+          <w:rFonts w:ascii="Times New Roman" w:hAnsi="Times New Roman" w:cs="Times New Roman"/>
+          <w:color w:val="0070C0"/>
+          <w:sz w:val="24"/>
+          <w:szCs w:val="24"/>
+          <w:lang w:val="en-US"/>
+        </w:rPr>
+        <w:t>6</w:t>
+      </w:r>
+      <w:r>
+        <w:rPr>
+          <w:rFonts w:ascii="Times New Roman" w:hAnsi="Times New Roman" w:cs="Times New Roman"/>
+          <w:color w:val="0070C0"/>
+          <w:sz w:val="24"/>
+          <w:szCs w:val="24"/>
+        </w:rPr>
+        <w:t>)</w:t>
       </w:r>
     </w:p>
     <w:tbl>
@@ -3613,8 +3699,9 @@
                 <w:rFonts w:ascii="Times New Roman" w:hAnsi="Times New Roman" w:cs="Times New Roman"/>
                 <w:sz w:val="24"/>
                 <w:szCs w:val="24"/>
-              </w:rPr>
-              <w:t>Button thể hiện không đúng</w:t>
+                <w:lang w:val="en-US"/>
+              </w:rPr>
+              <w:t>Nhấn vào link “Trang 1/4”</w:t>
             </w:r>
           </w:p>
         </w:tc>
@@ -3653,9 +3740,6 @@
               <w:t>:</w:t>
             </w:r>
             <w:r>
-              <w:rPr>
-                <w:rFonts w:ascii="Times New Roman" w:hAnsi="Times New Roman" w:cs="Times New Roman"/>
-              </w:rPr>
               <w:t xml:space="preserve"> </w:t>
             </w:r>
             <w:r>
@@ -3699,7 +3783,16 @@
                 <w:szCs w:val="24"/>
                 <w:lang w:val="en-US"/>
               </w:rPr>
-              <w:t>: Minor</w:t>
+              <w:t xml:space="preserve">: </w:t>
+            </w:r>
+            <w:r>
+              <w:rPr>
+                <w:rFonts w:ascii="Times New Roman" w:hAnsi="Times New Roman" w:cs="Times New Roman"/>
+                <w:sz w:val="24"/>
+                <w:szCs w:val="24"/>
+                <w:lang w:val="en-US"/>
+              </w:rPr>
+              <w:t>Minor</w:t>
             </w:r>
           </w:p>
         </w:tc>
@@ -3733,43 +3826,41 @@
                 <w:sz w:val="24"/>
                 <w:szCs w:val="24"/>
               </w:rPr>
-              <w:t xml:space="preserve">: button hoàn tất đặt bàn không nhất thiết phải là dạng mũi tên, buttuon đặt bàn cũng vậy, chỉ cần </w:t>
-            </w:r>
-            <w:r>
-              <w:rPr>
-                <w:rFonts w:ascii="Times New Roman" w:hAnsi="Times New Roman" w:cs="Times New Roman"/>
-                <w:sz w:val="24"/>
-                <w:szCs w:val="24"/>
-              </w:rPr>
-              <w:lastRenderedPageBreak/>
-              <w:t>để button bình thường là được rồi.</w:t>
-            </w:r>
-          </w:p>
-        </w:tc>
-      </w:tr>
-      <w:tr>
-        <w:tc>
-          <w:tcPr>
-            <w:tcW w:w="10754" w:type="dxa"/>
-            <w:gridSpan w:val="2"/>
-          </w:tcPr>
-          <w:p>
-            <w:pPr>
-              <w:rPr>
-                <w:rFonts w:ascii="Times New Roman" w:hAnsi="Times New Roman" w:cs="Times New Roman"/>
-                <w:sz w:val="24"/>
-                <w:szCs w:val="24"/>
-                <w:lang w:val="en-US"/>
-              </w:rPr>
-            </w:pPr>
-            <w:r>
-              <w:rPr>
-                <w:rFonts w:ascii="Times New Roman" w:hAnsi="Times New Roman" w:cs="Times New Roman"/>
-                <w:b/>
-                <w:sz w:val="24"/>
-                <w:szCs w:val="24"/>
-              </w:rPr>
-              <w:lastRenderedPageBreak/>
+              <w:t xml:space="preserve">: </w:t>
+            </w:r>
+            <w:r>
+              <w:rPr>
+                <w:rFonts w:ascii="Times New Roman" w:hAnsi="Times New Roman" w:cs="Times New Roman"/>
+                <w:sz w:val="24"/>
+                <w:szCs w:val="24"/>
+              </w:rPr>
+              <w:t>không hiểu khi nhấn vào link đó thì sẽ hiện cái gì ra.</w:t>
+            </w:r>
+          </w:p>
+        </w:tc>
+      </w:tr>
+      <w:tr>
+        <w:tc>
+          <w:tcPr>
+            <w:tcW w:w="10754" w:type="dxa"/>
+            <w:gridSpan w:val="2"/>
+          </w:tcPr>
+          <w:p>
+            <w:pPr>
+              <w:rPr>
+                <w:rFonts w:ascii="Times New Roman" w:hAnsi="Times New Roman" w:cs="Times New Roman"/>
+                <w:sz w:val="24"/>
+                <w:szCs w:val="24"/>
+                <w:lang w:val="en-US"/>
+              </w:rPr>
+            </w:pPr>
+            <w:r>
+              <w:rPr>
+                <w:rFonts w:ascii="Times New Roman" w:hAnsi="Times New Roman" w:cs="Times New Roman"/>
+                <w:b/>
+                <w:sz w:val="24"/>
+                <w:szCs w:val="24"/>
+              </w:rPr>
               <w:t>Recommendations</w:t>
             </w:r>
             <w:r>
@@ -3797,9 +3888,9 @@
       <w:pPr>
         <w:rPr>
           <w:rFonts w:ascii="Times New Roman" w:hAnsi="Times New Roman" w:cs="Times New Roman"/>
-          <w:sz w:val="24"/>
-          <w:szCs w:val="24"/>
-          <w:lang w:val="en-US"/>
+          <w:color w:val="0070C0"/>
+          <w:sz w:val="24"/>
+          <w:szCs w:val="24"/>
         </w:rPr>
       </w:pPr>
     </w:p>
@@ -3807,39 +3898,19 @@
       <w:pPr>
         <w:rPr>
           <w:rFonts w:ascii="Times New Roman" w:hAnsi="Times New Roman" w:cs="Times New Roman"/>
-          <w:b/>
-          <w:color w:val="FF0000"/>
-          <w:sz w:val="32"/>
+          <w:color w:val="0070C0"/>
+          <w:sz w:val="24"/>
           <w:szCs w:val="24"/>
         </w:rPr>
       </w:pPr>
       <w:r>
         <w:rPr>
           <w:rFonts w:ascii="Times New Roman" w:hAnsi="Times New Roman" w:cs="Times New Roman"/>
-          <w:b/>
-          <w:color w:val="FF0000"/>
-          <w:sz w:val="32"/>
-          <w:szCs w:val="24"/>
-        </w:rPr>
-        <w:t>Scenario: Tìm kiếm món ăn</w:t>
-      </w:r>
-    </w:p>
-    <w:p>
-      <w:pPr>
-        <w:rPr>
-          <w:rFonts w:ascii="Times New Roman" w:hAnsi="Times New Roman" w:cs="Times New Roman"/>
           <w:color w:val="0070C0"/>
           <w:sz w:val="24"/>
           <w:szCs w:val="24"/>
         </w:rPr>
-      </w:pPr>
-      <w:r>
-        <w:rPr>
-          <w:rFonts w:ascii="Times New Roman" w:hAnsi="Times New Roman" w:cs="Times New Roman"/>
-          <w:color w:val="0070C0"/>
-          <w:sz w:val="24"/>
-          <w:szCs w:val="24"/>
-        </w:rPr>
+        <w:lastRenderedPageBreak/>
         <w:t>Màn hình: Chi tiết món ăn (MH00007)</w:t>
       </w:r>
     </w:p>
@@ -5764,7 +5835,6 @@
                 <w:sz w:val="24"/>
                 <w:szCs w:val="24"/>
               </w:rPr>
-              <w:lastRenderedPageBreak/>
               <w:t>Description</w:t>
             </w:r>
             <w:r>
@@ -5866,6 +5936,7 @@
                 <w:szCs w:val="24"/>
                 <w:lang w:val="en-US"/>
               </w:rPr>
+              <w:lastRenderedPageBreak/>
               <w:t>Title</w:t>
             </w:r>
             <w:r>
@@ -5995,6 +6066,775 @@
                 <w:szCs w:val="24"/>
               </w:rPr>
               <w:t>: phần đánh giá bằng sao thực chất rất dễ hiểu vì người dùng chỉ cần rê chuột vào sẽ hiểu, không cần ghi chú.</w:t>
+            </w:r>
+          </w:p>
+        </w:tc>
+      </w:tr>
+      <w:tr>
+        <w:tc>
+          <w:tcPr>
+            <w:tcW w:w="10754" w:type="dxa"/>
+            <w:gridSpan w:val="2"/>
+          </w:tcPr>
+          <w:p>
+            <w:pPr>
+              <w:rPr>
+                <w:rFonts w:ascii="Times New Roman" w:hAnsi="Times New Roman" w:cs="Times New Roman"/>
+                <w:sz w:val="24"/>
+                <w:szCs w:val="24"/>
+                <w:lang w:val="en-US"/>
+              </w:rPr>
+            </w:pPr>
+            <w:r>
+              <w:rPr>
+                <w:rFonts w:ascii="Times New Roman" w:hAnsi="Times New Roman" w:cs="Times New Roman"/>
+                <w:b/>
+                <w:sz w:val="24"/>
+                <w:szCs w:val="24"/>
+              </w:rPr>
+              <w:t>Recommendations</w:t>
+            </w:r>
+            <w:r>
+              <w:rPr>
+                <w:rFonts w:ascii="Times New Roman" w:hAnsi="Times New Roman" w:cs="Times New Roman"/>
+                <w:sz w:val="24"/>
+                <w:szCs w:val="24"/>
+              </w:rPr>
+              <w:t xml:space="preserve">: </w:t>
+            </w:r>
+            <w:r>
+              <w:rPr>
+                <w:rFonts w:ascii="Times New Roman" w:hAnsi="Times New Roman" w:cs="Times New Roman"/>
+                <w:sz w:val="24"/>
+                <w:szCs w:val="24"/>
+                <w:lang w:val="en-US"/>
+              </w:rPr>
+              <w:t>không.</w:t>
+            </w:r>
+          </w:p>
+        </w:tc>
+      </w:tr>
+    </w:tbl>
+    <w:p>
+      <w:pPr>
+        <w:rPr>
+          <w:rFonts w:ascii="Times New Roman" w:hAnsi="Times New Roman" w:cs="Times New Roman"/>
+          <w:sz w:val="24"/>
+          <w:szCs w:val="24"/>
+          <w:lang w:val="en-US"/>
+        </w:rPr>
+      </w:pPr>
+    </w:p>
+    <w:tbl>
+      <w:tblPr>
+        <w:tblStyle w:val="TableGrid"/>
+        <w:tblW w:w="0" w:type="auto"/>
+        <w:tblLook w:val="04A0"/>
+      </w:tblPr>
+      <w:tblGrid>
+        <w:gridCol w:w="5377"/>
+        <w:gridCol w:w="5377"/>
+      </w:tblGrid>
+      <w:tr>
+        <w:tc>
+          <w:tcPr>
+            <w:tcW w:w="10754" w:type="dxa"/>
+            <w:gridSpan w:val="2"/>
+          </w:tcPr>
+          <w:p>
+            <w:pPr>
+              <w:rPr>
+                <w:rFonts w:ascii="Times New Roman" w:hAnsi="Times New Roman" w:cs="Times New Roman"/>
+                <w:sz w:val="24"/>
+                <w:szCs w:val="24"/>
+                <w:lang w:val="en-US"/>
+              </w:rPr>
+            </w:pPr>
+            <w:r>
+              <w:rPr>
+                <w:rFonts w:ascii="Times New Roman" w:hAnsi="Times New Roman" w:cs="Times New Roman"/>
+                <w:b/>
+                <w:sz w:val="24"/>
+                <w:szCs w:val="24"/>
+                <w:lang w:val="en-US"/>
+              </w:rPr>
+              <w:t>Title</w:t>
+            </w:r>
+            <w:r>
+              <w:rPr>
+                <w:rFonts w:ascii="Times New Roman" w:hAnsi="Times New Roman" w:cs="Times New Roman"/>
+                <w:sz w:val="24"/>
+                <w:szCs w:val="24"/>
+                <w:lang w:val="en-US"/>
+              </w:rPr>
+              <w:t xml:space="preserve">: </w:t>
+            </w:r>
+            <w:r>
+              <w:rPr>
+                <w:rFonts w:ascii="Times New Roman" w:hAnsi="Times New Roman" w:cs="Times New Roman"/>
+                <w:sz w:val="24"/>
+                <w:szCs w:val="24"/>
+                <w:lang w:val="en-US"/>
+              </w:rPr>
+              <w:t>Vị trí lời bình</w:t>
+            </w:r>
+          </w:p>
+        </w:tc>
+      </w:tr>
+      <w:tr>
+        <w:tc>
+          <w:tcPr>
+            <w:tcW w:w="5377" w:type="dxa"/>
+          </w:tcPr>
+          <w:p>
+            <w:pPr>
+              <w:rPr>
+                <w:rFonts w:ascii="Times New Roman" w:hAnsi="Times New Roman" w:cs="Times New Roman"/>
+                <w:sz w:val="24"/>
+                <w:szCs w:val="24"/>
+                <w:lang w:val="en-US"/>
+              </w:rPr>
+            </w:pPr>
+            <w:r>
+              <w:rPr>
+                <w:rFonts w:ascii="Times New Roman" w:hAnsi="Times New Roman" w:cs="Times New Roman"/>
+                <w:b/>
+                <w:sz w:val="24"/>
+                <w:szCs w:val="24"/>
+                <w:lang w:val="en-US"/>
+              </w:rPr>
+              <w:t>Heuristic</w:t>
+            </w:r>
+            <w:r>
+              <w:rPr>
+                <w:rFonts w:ascii="Times New Roman" w:hAnsi="Times New Roman" w:cs="Times New Roman"/>
+                <w:sz w:val="24"/>
+                <w:szCs w:val="24"/>
+                <w:lang w:val="en-US"/>
+              </w:rPr>
+              <w:t>:</w:t>
+            </w:r>
+            <w:r>
+              <w:t xml:space="preserve"> </w:t>
+            </w:r>
+            <w:r>
+              <w:rPr>
+                <w:rFonts w:ascii="Times New Roman" w:hAnsi="Times New Roman" w:cs="Times New Roman"/>
+                <w:sz w:val="24"/>
+                <w:szCs w:val="24"/>
+                <w:lang w:val="en-US"/>
+              </w:rPr>
+              <w:t>Speak the users’ language</w:t>
+            </w:r>
+          </w:p>
+        </w:tc>
+        <w:tc>
+          <w:tcPr>
+            <w:tcW w:w="5377" w:type="dxa"/>
+          </w:tcPr>
+          <w:p>
+            <w:pPr>
+              <w:rPr>
+                <w:rFonts w:ascii="Times New Roman" w:hAnsi="Times New Roman" w:cs="Times New Roman"/>
+                <w:sz w:val="24"/>
+                <w:szCs w:val="24"/>
+                <w:lang w:val="en-US"/>
+              </w:rPr>
+            </w:pPr>
+            <w:r>
+              <w:rPr>
+                <w:rFonts w:ascii="Times New Roman" w:hAnsi="Times New Roman" w:cs="Times New Roman"/>
+                <w:b/>
+                <w:sz w:val="24"/>
+                <w:szCs w:val="24"/>
+                <w:lang w:val="en-US"/>
+              </w:rPr>
+              <w:t>Severity</w:t>
+            </w:r>
+            <w:r>
+              <w:rPr>
+                <w:rFonts w:ascii="Times New Roman" w:hAnsi="Times New Roman" w:cs="Times New Roman"/>
+                <w:sz w:val="24"/>
+                <w:szCs w:val="24"/>
+                <w:lang w:val="en-US"/>
+              </w:rPr>
+              <w:t xml:space="preserve">: </w:t>
+            </w:r>
+            <w:r>
+              <w:rPr>
+                <w:rFonts w:ascii="Times New Roman" w:hAnsi="Times New Roman" w:cs="Times New Roman"/>
+                <w:sz w:val="24"/>
+                <w:szCs w:val="24"/>
+                <w:lang w:val="en-US"/>
+              </w:rPr>
+              <w:t>Minor</w:t>
+            </w:r>
+          </w:p>
+        </w:tc>
+      </w:tr>
+      <w:tr>
+        <w:tc>
+          <w:tcPr>
+            <w:tcW w:w="10754" w:type="dxa"/>
+            <w:gridSpan w:val="2"/>
+          </w:tcPr>
+          <w:p>
+            <w:pPr>
+              <w:rPr>
+                <w:rFonts w:ascii="Times New Roman" w:hAnsi="Times New Roman" w:cs="Times New Roman"/>
+                <w:sz w:val="24"/>
+                <w:szCs w:val="24"/>
+              </w:rPr>
+            </w:pPr>
+            <w:r>
+              <w:rPr>
+                <w:rFonts w:ascii="Times New Roman" w:hAnsi="Times New Roman" w:cs="Times New Roman"/>
+                <w:b/>
+                <w:sz w:val="24"/>
+                <w:szCs w:val="24"/>
+              </w:rPr>
+              <w:t>Description</w:t>
+            </w:r>
+            <w:r>
+              <w:rPr>
+                <w:rFonts w:ascii="Times New Roman" w:hAnsi="Times New Roman" w:cs="Times New Roman"/>
+                <w:sz w:val="24"/>
+                <w:szCs w:val="24"/>
+              </w:rPr>
+              <w:t xml:space="preserve">: </w:t>
+            </w:r>
+            <w:r>
+              <w:rPr>
+                <w:rFonts w:ascii="Times New Roman" w:hAnsi="Times New Roman" w:cs="Times New Roman"/>
+                <w:sz w:val="24"/>
+                <w:szCs w:val="24"/>
+              </w:rPr>
+              <w:t>Khi đăng lời bình xong thì không biết lời bình của mình có được hiển thị không hay hiển thị những lời bình đầu tiên.</w:t>
+            </w:r>
+          </w:p>
+        </w:tc>
+      </w:tr>
+      <w:tr>
+        <w:tc>
+          <w:tcPr>
+            <w:tcW w:w="10754" w:type="dxa"/>
+            <w:gridSpan w:val="2"/>
+          </w:tcPr>
+          <w:p>
+            <w:pPr>
+              <w:rPr>
+                <w:rFonts w:ascii="Times New Roman" w:hAnsi="Times New Roman" w:cs="Times New Roman"/>
+                <w:sz w:val="24"/>
+                <w:szCs w:val="24"/>
+              </w:rPr>
+            </w:pPr>
+            <w:r>
+              <w:rPr>
+                <w:rFonts w:ascii="Times New Roman" w:hAnsi="Times New Roman" w:cs="Times New Roman"/>
+                <w:b/>
+                <w:sz w:val="24"/>
+                <w:szCs w:val="24"/>
+              </w:rPr>
+              <w:t>Recommendations</w:t>
+            </w:r>
+            <w:r>
+              <w:rPr>
+                <w:rFonts w:ascii="Times New Roman" w:hAnsi="Times New Roman" w:cs="Times New Roman"/>
+                <w:sz w:val="24"/>
+                <w:szCs w:val="24"/>
+              </w:rPr>
+              <w:t xml:space="preserve">: </w:t>
+            </w:r>
+            <w:r>
+              <w:rPr>
+                <w:rFonts w:ascii="Times New Roman" w:hAnsi="Times New Roman" w:cs="Times New Roman"/>
+                <w:sz w:val="24"/>
+                <w:szCs w:val="24"/>
+              </w:rPr>
+              <w:t>nên hiển thị những lời bình gần đây nhất.</w:t>
+            </w:r>
+          </w:p>
+        </w:tc>
+      </w:tr>
+    </w:tbl>
+    <w:p>
+      <w:pPr>
+        <w:rPr>
+          <w:rFonts w:ascii="Times New Roman" w:hAnsi="Times New Roman" w:cs="Times New Roman"/>
+          <w:sz w:val="24"/>
+          <w:szCs w:val="24"/>
+        </w:rPr>
+      </w:pPr>
+    </w:p>
+    <w:tbl>
+      <w:tblPr>
+        <w:tblStyle w:val="TableGrid"/>
+        <w:tblW w:w="0" w:type="auto"/>
+        <w:tblLook w:val="04A0"/>
+      </w:tblPr>
+      <w:tblGrid>
+        <w:gridCol w:w="5377"/>
+        <w:gridCol w:w="5377"/>
+      </w:tblGrid>
+      <w:tr>
+        <w:tc>
+          <w:tcPr>
+            <w:tcW w:w="10754" w:type="dxa"/>
+            <w:gridSpan w:val="2"/>
+          </w:tcPr>
+          <w:p>
+            <w:pPr>
+              <w:rPr>
+                <w:rFonts w:ascii="Times New Roman" w:hAnsi="Times New Roman" w:cs="Times New Roman"/>
+                <w:sz w:val="24"/>
+                <w:szCs w:val="24"/>
+                <w:lang w:val="en-US"/>
+              </w:rPr>
+            </w:pPr>
+            <w:r>
+              <w:rPr>
+                <w:rFonts w:ascii="Times New Roman" w:hAnsi="Times New Roman" w:cs="Times New Roman"/>
+                <w:b/>
+                <w:sz w:val="24"/>
+                <w:szCs w:val="24"/>
+                <w:lang w:val="en-US"/>
+              </w:rPr>
+              <w:t>Title</w:t>
+            </w:r>
+            <w:r>
+              <w:rPr>
+                <w:rFonts w:ascii="Times New Roman" w:hAnsi="Times New Roman" w:cs="Times New Roman"/>
+                <w:sz w:val="24"/>
+                <w:szCs w:val="24"/>
+                <w:lang w:val="en-US"/>
+              </w:rPr>
+              <w:t xml:space="preserve">: </w:t>
+            </w:r>
+            <w:r>
+              <w:rPr>
+                <w:rFonts w:ascii="Times New Roman" w:hAnsi="Times New Roman" w:cs="Times New Roman"/>
+                <w:sz w:val="24"/>
+                <w:szCs w:val="24"/>
+                <w:lang w:val="en-US"/>
+              </w:rPr>
+              <w:t>Thông tin trùng lắp</w:t>
+            </w:r>
+          </w:p>
+        </w:tc>
+      </w:tr>
+      <w:tr>
+        <w:tc>
+          <w:tcPr>
+            <w:tcW w:w="5377" w:type="dxa"/>
+          </w:tcPr>
+          <w:p>
+            <w:pPr>
+              <w:rPr>
+                <w:rFonts w:ascii="Times New Roman" w:hAnsi="Times New Roman" w:cs="Times New Roman"/>
+                <w:sz w:val="24"/>
+                <w:szCs w:val="24"/>
+                <w:lang w:val="en-US"/>
+              </w:rPr>
+            </w:pPr>
+            <w:r>
+              <w:rPr>
+                <w:rFonts w:ascii="Times New Roman" w:hAnsi="Times New Roman" w:cs="Times New Roman"/>
+                <w:b/>
+                <w:sz w:val="24"/>
+                <w:szCs w:val="24"/>
+                <w:lang w:val="en-US"/>
+              </w:rPr>
+              <w:t>Heuristic</w:t>
+            </w:r>
+            <w:r>
+              <w:rPr>
+                <w:rFonts w:ascii="Times New Roman" w:hAnsi="Times New Roman" w:cs="Times New Roman"/>
+                <w:sz w:val="24"/>
+                <w:szCs w:val="24"/>
+                <w:lang w:val="en-US"/>
+              </w:rPr>
+              <w:t>:</w:t>
+            </w:r>
+            <w:r>
+              <w:t xml:space="preserve"> </w:t>
+            </w:r>
+            <w:r>
+              <w:rPr>
+                <w:rFonts w:ascii="Times New Roman" w:hAnsi="Times New Roman" w:cs="Times New Roman"/>
+                <w:sz w:val="24"/>
+                <w:szCs w:val="24"/>
+                <w:lang w:val="en-US"/>
+              </w:rPr>
+              <w:t>Consistency</w:t>
+            </w:r>
+          </w:p>
+        </w:tc>
+        <w:tc>
+          <w:tcPr>
+            <w:tcW w:w="5377" w:type="dxa"/>
+          </w:tcPr>
+          <w:p>
+            <w:pPr>
+              <w:rPr>
+                <w:rFonts w:ascii="Times New Roman" w:hAnsi="Times New Roman" w:cs="Times New Roman"/>
+                <w:sz w:val="24"/>
+                <w:szCs w:val="24"/>
+                <w:lang w:val="en-US"/>
+              </w:rPr>
+            </w:pPr>
+            <w:r>
+              <w:rPr>
+                <w:rFonts w:ascii="Times New Roman" w:hAnsi="Times New Roman" w:cs="Times New Roman"/>
+                <w:b/>
+                <w:sz w:val="24"/>
+                <w:szCs w:val="24"/>
+                <w:lang w:val="en-US"/>
+              </w:rPr>
+              <w:t>Severity</w:t>
+            </w:r>
+            <w:r>
+              <w:rPr>
+                <w:rFonts w:ascii="Times New Roman" w:hAnsi="Times New Roman" w:cs="Times New Roman"/>
+                <w:sz w:val="24"/>
+                <w:szCs w:val="24"/>
+                <w:lang w:val="en-US"/>
+              </w:rPr>
+              <w:t xml:space="preserve">: </w:t>
+            </w:r>
+            <w:r>
+              <w:rPr>
+                <w:rFonts w:ascii="Times New Roman" w:hAnsi="Times New Roman" w:cs="Times New Roman"/>
+                <w:sz w:val="24"/>
+                <w:szCs w:val="24"/>
+                <w:lang w:val="en-US"/>
+              </w:rPr>
+              <w:t>Minor</w:t>
+            </w:r>
+          </w:p>
+        </w:tc>
+      </w:tr>
+      <w:tr>
+        <w:tc>
+          <w:tcPr>
+            <w:tcW w:w="10754" w:type="dxa"/>
+            <w:gridSpan w:val="2"/>
+          </w:tcPr>
+          <w:p>
+            <w:pPr>
+              <w:rPr>
+                <w:rFonts w:ascii="Times New Roman" w:hAnsi="Times New Roman" w:cs="Times New Roman"/>
+                <w:sz w:val="24"/>
+                <w:szCs w:val="24"/>
+              </w:rPr>
+            </w:pPr>
+            <w:r>
+              <w:rPr>
+                <w:rFonts w:ascii="Times New Roman" w:hAnsi="Times New Roman" w:cs="Times New Roman"/>
+                <w:b/>
+                <w:sz w:val="24"/>
+                <w:szCs w:val="24"/>
+              </w:rPr>
+              <w:t>Description</w:t>
+            </w:r>
+            <w:r>
+              <w:rPr>
+                <w:rFonts w:ascii="Times New Roman" w:hAnsi="Times New Roman" w:cs="Times New Roman"/>
+                <w:sz w:val="24"/>
+                <w:szCs w:val="24"/>
+              </w:rPr>
+              <w:t xml:space="preserve">: </w:t>
+            </w:r>
+            <w:r>
+              <w:rPr>
+                <w:rFonts w:ascii="Times New Roman" w:hAnsi="Times New Roman" w:cs="Times New Roman"/>
+                <w:sz w:val="24"/>
+                <w:szCs w:val="24"/>
+              </w:rPr>
+              <w:t xml:space="preserve">sao bên dưới có form nhập thông tin lời bình mà bên trên lại có thêm </w:t>
+            </w:r>
+            <w:r>
+              <w:rPr>
+                <w:rFonts w:ascii="Times New Roman" w:hAnsi="Times New Roman" w:cs="Times New Roman"/>
+                <w:sz w:val="24"/>
+                <w:szCs w:val="24"/>
+              </w:rPr>
+              <w:t xml:space="preserve">link </w:t>
+            </w:r>
+            <w:r>
+              <w:rPr>
+                <w:rFonts w:ascii="Times New Roman" w:hAnsi="Times New Roman" w:cs="Times New Roman"/>
+                <w:sz w:val="24"/>
+                <w:szCs w:val="24"/>
+              </w:rPr>
+              <w:t xml:space="preserve">“Them loi binh” </w:t>
+            </w:r>
+            <w:r>
+              <w:rPr>
+                <w:rFonts w:ascii="Times New Roman" w:hAnsi="Times New Roman" w:cs="Times New Roman"/>
+                <w:sz w:val="24"/>
+                <w:szCs w:val="24"/>
+              </w:rPr>
+              <w:t xml:space="preserve">, khi nhấn vào link </w:t>
+            </w:r>
+            <w:r>
+              <w:rPr>
+                <w:rFonts w:ascii="Times New Roman" w:hAnsi="Times New Roman" w:cs="Times New Roman"/>
+                <w:sz w:val="24"/>
+                <w:szCs w:val="24"/>
+              </w:rPr>
+              <w:t xml:space="preserve">“Them loi binh” </w:t>
+            </w:r>
+            <w:r>
+              <w:rPr>
+                <w:rFonts w:ascii="Times New Roman" w:hAnsi="Times New Roman" w:cs="Times New Roman"/>
+                <w:sz w:val="24"/>
+                <w:szCs w:val="24"/>
+              </w:rPr>
+              <w:t xml:space="preserve"> thì sẽ đi tới đâu.</w:t>
+            </w:r>
+          </w:p>
+        </w:tc>
+      </w:tr>
+      <w:tr>
+        <w:tc>
+          <w:tcPr>
+            <w:tcW w:w="10754" w:type="dxa"/>
+            <w:gridSpan w:val="2"/>
+          </w:tcPr>
+          <w:p>
+            <w:pPr>
+              <w:rPr>
+                <w:rFonts w:ascii="Times New Roman" w:hAnsi="Times New Roman" w:cs="Times New Roman"/>
+                <w:sz w:val="24"/>
+                <w:szCs w:val="24"/>
+                <w:lang w:val="en-US"/>
+              </w:rPr>
+            </w:pPr>
+            <w:r>
+              <w:rPr>
+                <w:rFonts w:ascii="Times New Roman" w:hAnsi="Times New Roman" w:cs="Times New Roman"/>
+                <w:b/>
+                <w:sz w:val="24"/>
+                <w:szCs w:val="24"/>
+              </w:rPr>
+              <w:t>Recommendations</w:t>
+            </w:r>
+            <w:r>
+              <w:rPr>
+                <w:rFonts w:ascii="Times New Roman" w:hAnsi="Times New Roman" w:cs="Times New Roman"/>
+                <w:sz w:val="24"/>
+                <w:szCs w:val="24"/>
+              </w:rPr>
+              <w:t xml:space="preserve">: </w:t>
+            </w:r>
+            <w:r>
+              <w:rPr>
+                <w:rFonts w:ascii="Times New Roman" w:hAnsi="Times New Roman" w:cs="Times New Roman"/>
+                <w:sz w:val="24"/>
+                <w:szCs w:val="24"/>
+                <w:lang w:val="en-US"/>
+              </w:rPr>
+              <w:t>không.</w:t>
+            </w:r>
+          </w:p>
+        </w:tc>
+      </w:tr>
+    </w:tbl>
+    <w:p>
+      <w:pPr>
+        <w:rPr>
+          <w:rFonts w:ascii="Times New Roman" w:hAnsi="Times New Roman" w:cs="Times New Roman"/>
+          <w:sz w:val="24"/>
+          <w:szCs w:val="24"/>
+          <w:lang w:val="en-US"/>
+        </w:rPr>
+      </w:pPr>
+    </w:p>
+    <w:tbl>
+      <w:tblPr>
+        <w:tblStyle w:val="TableGrid"/>
+        <w:tblW w:w="0" w:type="auto"/>
+        <w:tblLook w:val="04A0"/>
+      </w:tblPr>
+      <w:tblGrid>
+        <w:gridCol w:w="5377"/>
+        <w:gridCol w:w="5377"/>
+      </w:tblGrid>
+      <w:tr>
+        <w:tc>
+          <w:tcPr>
+            <w:tcW w:w="10754" w:type="dxa"/>
+            <w:gridSpan w:val="2"/>
+          </w:tcPr>
+          <w:p>
+            <w:pPr>
+              <w:rPr>
+                <w:rFonts w:ascii="Times New Roman" w:hAnsi="Times New Roman" w:cs="Times New Roman"/>
+                <w:sz w:val="24"/>
+                <w:szCs w:val="24"/>
+                <w:lang w:val="en-US"/>
+              </w:rPr>
+            </w:pPr>
+            <w:r>
+              <w:rPr>
+                <w:rFonts w:ascii="Times New Roman" w:hAnsi="Times New Roman" w:cs="Times New Roman"/>
+                <w:b/>
+                <w:sz w:val="24"/>
+                <w:szCs w:val="24"/>
+                <w:lang w:val="en-US"/>
+              </w:rPr>
+              <w:t>Title</w:t>
+            </w:r>
+            <w:r>
+              <w:rPr>
+                <w:rFonts w:ascii="Times New Roman" w:hAnsi="Times New Roman" w:cs="Times New Roman"/>
+                <w:sz w:val="24"/>
+                <w:szCs w:val="24"/>
+                <w:lang w:val="en-US"/>
+              </w:rPr>
+              <w:t xml:space="preserve">: </w:t>
+            </w:r>
+            <w:r>
+              <w:rPr>
+                <w:rFonts w:ascii="Times New Roman" w:hAnsi="Times New Roman" w:cs="Times New Roman"/>
+                <w:sz w:val="24"/>
+                <w:szCs w:val="24"/>
+                <w:lang w:val="en-US"/>
+              </w:rPr>
+              <w:t>Không hiểu ý nghĩa icon</w:t>
+            </w:r>
+          </w:p>
+        </w:tc>
+      </w:tr>
+      <w:tr>
+        <w:tc>
+          <w:tcPr>
+            <w:tcW w:w="5377" w:type="dxa"/>
+          </w:tcPr>
+          <w:p>
+            <w:pPr>
+              <w:rPr>
+                <w:rFonts w:ascii="Times New Roman" w:hAnsi="Times New Roman" w:cs="Times New Roman"/>
+                <w:sz w:val="24"/>
+                <w:szCs w:val="24"/>
+                <w:lang w:val="en-US"/>
+              </w:rPr>
+            </w:pPr>
+            <w:r>
+              <w:rPr>
+                <w:rFonts w:ascii="Times New Roman" w:hAnsi="Times New Roman" w:cs="Times New Roman"/>
+                <w:b/>
+                <w:sz w:val="24"/>
+                <w:szCs w:val="24"/>
+                <w:lang w:val="en-US"/>
+              </w:rPr>
+              <w:t>Heuristic</w:t>
+            </w:r>
+            <w:r>
+              <w:rPr>
+                <w:rFonts w:ascii="Times New Roman" w:hAnsi="Times New Roman" w:cs="Times New Roman"/>
+                <w:sz w:val="24"/>
+                <w:szCs w:val="24"/>
+                <w:lang w:val="en-US"/>
+              </w:rPr>
+              <w:t>:</w:t>
+            </w:r>
+            <w:r>
+              <w:t xml:space="preserve"> </w:t>
+            </w:r>
+            <w:r>
+              <w:rPr>
+                <w:rFonts w:ascii="Times New Roman" w:hAnsi="Times New Roman" w:cs="Times New Roman"/>
+                <w:sz w:val="24"/>
+                <w:szCs w:val="24"/>
+                <w:lang w:val="en-US"/>
+              </w:rPr>
+              <w:t>Speak the users’ language</w:t>
+            </w:r>
+          </w:p>
+        </w:tc>
+        <w:tc>
+          <w:tcPr>
+            <w:tcW w:w="5377" w:type="dxa"/>
+          </w:tcPr>
+          <w:p>
+            <w:pPr>
+              <w:rPr>
+                <w:rFonts w:ascii="Times New Roman" w:hAnsi="Times New Roman" w:cs="Times New Roman"/>
+                <w:sz w:val="24"/>
+                <w:szCs w:val="24"/>
+                <w:lang w:val="en-US"/>
+              </w:rPr>
+            </w:pPr>
+            <w:r>
+              <w:rPr>
+                <w:rFonts w:ascii="Times New Roman" w:hAnsi="Times New Roman" w:cs="Times New Roman"/>
+                <w:b/>
+                <w:sz w:val="24"/>
+                <w:szCs w:val="24"/>
+                <w:lang w:val="en-US"/>
+              </w:rPr>
+              <w:t>Severity</w:t>
+            </w:r>
+            <w:r>
+              <w:rPr>
+                <w:rFonts w:ascii="Times New Roman" w:hAnsi="Times New Roman" w:cs="Times New Roman"/>
+                <w:sz w:val="24"/>
+                <w:szCs w:val="24"/>
+                <w:lang w:val="en-US"/>
+              </w:rPr>
+              <w:t xml:space="preserve">: </w:t>
+            </w:r>
+            <w:r>
+              <w:rPr>
+                <w:rFonts w:ascii="Times New Roman" w:hAnsi="Times New Roman" w:cs="Times New Roman"/>
+                <w:sz w:val="24"/>
+                <w:szCs w:val="24"/>
+                <w:lang w:val="en-US"/>
+              </w:rPr>
+              <w:t>Minor</w:t>
+            </w:r>
+          </w:p>
+        </w:tc>
+      </w:tr>
+      <w:tr>
+        <w:tc>
+          <w:tcPr>
+            <w:tcW w:w="10754" w:type="dxa"/>
+            <w:gridSpan w:val="2"/>
+          </w:tcPr>
+          <w:p>
+            <w:pPr>
+              <w:rPr>
+                <w:rFonts w:ascii="Times New Roman" w:hAnsi="Times New Roman" w:cs="Times New Roman"/>
+                <w:sz w:val="24"/>
+                <w:szCs w:val="24"/>
+              </w:rPr>
+            </w:pPr>
+            <w:r>
+              <w:rPr>
+                <w:rFonts w:ascii="Times New Roman" w:hAnsi="Times New Roman" w:cs="Times New Roman"/>
+                <w:b/>
+                <w:sz w:val="24"/>
+                <w:szCs w:val="24"/>
+              </w:rPr>
+              <w:t>Description</w:t>
+            </w:r>
+            <w:r>
+              <w:rPr>
+                <w:rFonts w:ascii="Times New Roman" w:hAnsi="Times New Roman" w:cs="Times New Roman"/>
+                <w:sz w:val="24"/>
+                <w:szCs w:val="24"/>
+              </w:rPr>
+              <w:t xml:space="preserve">: </w:t>
+            </w:r>
+            <w:r>
+              <w:rPr>
+                <w:rFonts w:ascii="Times New Roman" w:hAnsi="Times New Roman" w:cs="Times New Roman"/>
+                <w:sz w:val="24"/>
+                <w:szCs w:val="24"/>
+              </w:rPr>
+              <w:t>dấu cộng ở trước link “Them loi binh” có ý nghĩa gì, khi nhấn vào đó sẽ hiện ra cái gì?</w:t>
             </w:r>
           </w:p>
         </w:tc>
@@ -6058,6 +6898,926 @@
       <w:pPr>
         <w:rPr>
           <w:rFonts w:ascii="Times New Roman" w:hAnsi="Times New Roman" w:cs="Times New Roman"/>
+          <w:sz w:val="24"/>
+          <w:szCs w:val="24"/>
+          <w:lang w:val="en-US"/>
+        </w:rPr>
+      </w:pPr>
+    </w:p>
+    <w:p>
+      <w:pPr>
+        <w:rPr>
+          <w:rFonts w:ascii="Times New Roman" w:hAnsi="Times New Roman" w:cs="Times New Roman"/>
+          <w:b/>
+          <w:color w:val="FF0000"/>
+          <w:sz w:val="32"/>
+          <w:szCs w:val="24"/>
+        </w:rPr>
+      </w:pPr>
+      <w:r>
+        <w:rPr>
+          <w:rFonts w:ascii="Times New Roman" w:hAnsi="Times New Roman" w:cs="Times New Roman"/>
+          <w:b/>
+          <w:color w:val="FF0000"/>
+          <w:sz w:val="32"/>
+          <w:szCs w:val="24"/>
+        </w:rPr>
+        <w:t>Scenario: Đặt bàn</w:t>
+      </w:r>
+    </w:p>
+    <w:p>
+      <w:pPr>
+        <w:rPr>
+          <w:rFonts w:ascii="Times New Roman" w:hAnsi="Times New Roman" w:cs="Times New Roman"/>
+          <w:color w:val="0070C0"/>
+          <w:sz w:val="24"/>
+          <w:szCs w:val="24"/>
+        </w:rPr>
+      </w:pPr>
+      <w:r>
+        <w:rPr>
+          <w:rFonts w:ascii="Times New Roman" w:hAnsi="Times New Roman" w:cs="Times New Roman"/>
+          <w:color w:val="0070C0"/>
+          <w:sz w:val="24"/>
+          <w:szCs w:val="24"/>
+        </w:rPr>
+        <w:t>Màn hình: Danh sách món ăn</w:t>
+      </w:r>
+      <w:r>
+        <w:rPr>
+          <w:rFonts w:ascii="Times New Roman" w:hAnsi="Times New Roman" w:cs="Times New Roman"/>
+          <w:color w:val="0070C0"/>
+          <w:sz w:val="24"/>
+          <w:szCs w:val="24"/>
+        </w:rPr>
+        <w:t xml:space="preserve"> (</w:t>
+      </w:r>
+      <w:r>
+        <w:rPr>
+          <w:rFonts w:ascii="Times New Roman" w:hAnsi="Times New Roman" w:cs="Times New Roman"/>
+          <w:color w:val="0070C0"/>
+          <w:sz w:val="24"/>
+          <w:szCs w:val="24"/>
+        </w:rPr>
+        <w:t>MH0000</w:t>
+      </w:r>
+      <w:r>
+        <w:rPr>
+          <w:rFonts w:ascii="Times New Roman" w:hAnsi="Times New Roman" w:cs="Times New Roman"/>
+          <w:color w:val="0070C0"/>
+          <w:sz w:val="24"/>
+          <w:szCs w:val="24"/>
+        </w:rPr>
+        <w:t>8)</w:t>
+      </w:r>
+    </w:p>
+    <w:tbl>
+      <w:tblPr>
+        <w:tblStyle w:val="TableGrid"/>
+        <w:tblW w:w="0" w:type="auto"/>
+        <w:tblLook w:val="04A0"/>
+      </w:tblPr>
+      <w:tblGrid>
+        <w:gridCol w:w="5377"/>
+        <w:gridCol w:w="5377"/>
+      </w:tblGrid>
+      <w:tr>
+        <w:tc>
+          <w:tcPr>
+            <w:tcW w:w="10754" w:type="dxa"/>
+            <w:gridSpan w:val="2"/>
+          </w:tcPr>
+          <w:p>
+            <w:pPr>
+              <w:rPr>
+                <w:rFonts w:ascii="Times New Roman" w:hAnsi="Times New Roman" w:cs="Times New Roman"/>
+                <w:sz w:val="24"/>
+                <w:szCs w:val="24"/>
+              </w:rPr>
+            </w:pPr>
+            <w:r>
+              <w:rPr>
+                <w:rFonts w:ascii="Times New Roman" w:hAnsi="Times New Roman" w:cs="Times New Roman"/>
+                <w:b/>
+                <w:sz w:val="24"/>
+                <w:szCs w:val="24"/>
+              </w:rPr>
+              <w:t>Title</w:t>
+            </w:r>
+            <w:r>
+              <w:rPr>
+                <w:rFonts w:ascii="Times New Roman" w:hAnsi="Times New Roman" w:cs="Times New Roman"/>
+                <w:sz w:val="24"/>
+                <w:szCs w:val="24"/>
+              </w:rPr>
+              <w:t>: Button thể hiện không đúng</w:t>
+            </w:r>
+          </w:p>
+        </w:tc>
+      </w:tr>
+      <w:tr>
+        <w:tc>
+          <w:tcPr>
+            <w:tcW w:w="5377" w:type="dxa"/>
+          </w:tcPr>
+          <w:p>
+            <w:pPr>
+              <w:rPr>
+                <w:rFonts w:ascii="Times New Roman" w:hAnsi="Times New Roman" w:cs="Times New Roman"/>
+                <w:sz w:val="24"/>
+                <w:szCs w:val="24"/>
+                <w:lang w:val="en-US"/>
+              </w:rPr>
+            </w:pPr>
+            <w:r>
+              <w:rPr>
+                <w:rFonts w:ascii="Times New Roman" w:hAnsi="Times New Roman" w:cs="Times New Roman"/>
+                <w:b/>
+                <w:sz w:val="24"/>
+                <w:szCs w:val="24"/>
+                <w:lang w:val="en-US"/>
+              </w:rPr>
+              <w:t>Heuristic</w:t>
+            </w:r>
+            <w:r>
+              <w:rPr>
+                <w:rFonts w:ascii="Times New Roman" w:hAnsi="Times New Roman" w:cs="Times New Roman"/>
+                <w:sz w:val="24"/>
+                <w:szCs w:val="24"/>
+                <w:lang w:val="en-US"/>
+              </w:rPr>
+              <w:t>:</w:t>
+            </w:r>
+            <w:r>
+              <w:rPr>
+                <w:rFonts w:ascii="Times New Roman" w:hAnsi="Times New Roman" w:cs="Times New Roman"/>
+              </w:rPr>
+              <w:t xml:space="preserve"> </w:t>
+            </w:r>
+            <w:r>
+              <w:rPr>
+                <w:rFonts w:ascii="Times New Roman" w:hAnsi="Times New Roman" w:cs="Times New Roman"/>
+                <w:sz w:val="24"/>
+                <w:szCs w:val="24"/>
+                <w:lang w:val="en-US"/>
+              </w:rPr>
+              <w:t>Speak the users’ language</w:t>
+            </w:r>
+          </w:p>
+        </w:tc>
+        <w:tc>
+          <w:tcPr>
+            <w:tcW w:w="5377" w:type="dxa"/>
+          </w:tcPr>
+          <w:p>
+            <w:pPr>
+              <w:rPr>
+                <w:rFonts w:ascii="Times New Roman" w:hAnsi="Times New Roman" w:cs="Times New Roman"/>
+                <w:sz w:val="24"/>
+                <w:szCs w:val="24"/>
+                <w:lang w:val="en-US"/>
+              </w:rPr>
+            </w:pPr>
+            <w:r>
+              <w:rPr>
+                <w:rFonts w:ascii="Times New Roman" w:hAnsi="Times New Roman" w:cs="Times New Roman"/>
+                <w:b/>
+                <w:sz w:val="24"/>
+                <w:szCs w:val="24"/>
+                <w:lang w:val="en-US"/>
+              </w:rPr>
+              <w:t>Severity</w:t>
+            </w:r>
+            <w:r>
+              <w:rPr>
+                <w:rFonts w:ascii="Times New Roman" w:hAnsi="Times New Roman" w:cs="Times New Roman"/>
+                <w:sz w:val="24"/>
+                <w:szCs w:val="24"/>
+                <w:lang w:val="en-US"/>
+              </w:rPr>
+              <w:t>: Minor</w:t>
+            </w:r>
+          </w:p>
+        </w:tc>
+      </w:tr>
+      <w:tr>
+        <w:tc>
+          <w:tcPr>
+            <w:tcW w:w="10754" w:type="dxa"/>
+            <w:gridSpan w:val="2"/>
+          </w:tcPr>
+          <w:p>
+            <w:pPr>
+              <w:rPr>
+                <w:rFonts w:ascii="Times New Roman" w:hAnsi="Times New Roman" w:cs="Times New Roman"/>
+                <w:sz w:val="24"/>
+                <w:szCs w:val="24"/>
+              </w:rPr>
+            </w:pPr>
+            <w:r>
+              <w:rPr>
+                <w:rFonts w:ascii="Times New Roman" w:hAnsi="Times New Roman" w:cs="Times New Roman"/>
+                <w:b/>
+                <w:sz w:val="24"/>
+                <w:szCs w:val="24"/>
+              </w:rPr>
+              <w:t>Description</w:t>
+            </w:r>
+            <w:r>
+              <w:rPr>
+                <w:rFonts w:ascii="Times New Roman" w:hAnsi="Times New Roman" w:cs="Times New Roman"/>
+                <w:sz w:val="24"/>
+                <w:szCs w:val="24"/>
+              </w:rPr>
+              <w:t>: button hoàn tất đặt món không nhất thiết phải là dạng mũi tên, buttuon đặt món cũng vậy, chỉ cần để button bình thường là được rồi.</w:t>
+            </w:r>
+          </w:p>
+        </w:tc>
+      </w:tr>
+      <w:tr>
+        <w:tc>
+          <w:tcPr>
+            <w:tcW w:w="10754" w:type="dxa"/>
+            <w:gridSpan w:val="2"/>
+          </w:tcPr>
+          <w:p>
+            <w:pPr>
+              <w:rPr>
+                <w:rFonts w:ascii="Times New Roman" w:hAnsi="Times New Roman" w:cs="Times New Roman"/>
+                <w:sz w:val="24"/>
+                <w:szCs w:val="24"/>
+              </w:rPr>
+            </w:pPr>
+            <w:r>
+              <w:rPr>
+                <w:rFonts w:ascii="Times New Roman" w:hAnsi="Times New Roman" w:cs="Times New Roman"/>
+                <w:b/>
+                <w:sz w:val="24"/>
+                <w:szCs w:val="24"/>
+                <w:lang w:val="fr-FR"/>
+              </w:rPr>
+              <w:t>Recommendations</w:t>
+            </w:r>
+            <w:r>
+              <w:rPr>
+                <w:rFonts w:ascii="Times New Roman" w:hAnsi="Times New Roman" w:cs="Times New Roman"/>
+                <w:sz w:val="24"/>
+                <w:szCs w:val="24"/>
+                <w:lang w:val="fr-FR"/>
+              </w:rPr>
+              <w:t xml:space="preserve">: </w:t>
+            </w:r>
+            <w:r>
+              <w:rPr>
+                <w:rFonts w:ascii="Times New Roman" w:hAnsi="Times New Roman" w:cs="Times New Roman"/>
+                <w:sz w:val="24"/>
+                <w:szCs w:val="24"/>
+              </w:rPr>
+              <w:t>không</w:t>
+            </w:r>
+          </w:p>
+        </w:tc>
+      </w:tr>
+    </w:tbl>
+    <w:p>
+      <w:pPr>
+        <w:rPr>
+          <w:rFonts w:ascii="Times New Roman" w:hAnsi="Times New Roman" w:cs="Times New Roman"/>
+          <w:sz w:val="24"/>
+          <w:szCs w:val="24"/>
+        </w:rPr>
+      </w:pPr>
+    </w:p>
+    <w:p>
+      <w:pPr>
+        <w:rPr>
+          <w:rFonts w:ascii="Times New Roman" w:hAnsi="Times New Roman" w:cs="Times New Roman"/>
+          <w:color w:val="0070C0"/>
+          <w:sz w:val="24"/>
+          <w:szCs w:val="24"/>
+        </w:rPr>
+      </w:pPr>
+      <w:r>
+        <w:rPr>
+          <w:rFonts w:ascii="Times New Roman" w:hAnsi="Times New Roman" w:cs="Times New Roman"/>
+          <w:color w:val="0070C0"/>
+          <w:sz w:val="24"/>
+          <w:szCs w:val="24"/>
+        </w:rPr>
+        <w:t>Màn hình: Đặt bàn</w:t>
+      </w:r>
+      <w:r>
+        <w:rPr>
+          <w:rFonts w:ascii="Times New Roman" w:hAnsi="Times New Roman" w:cs="Times New Roman"/>
+          <w:color w:val="0070C0"/>
+          <w:sz w:val="24"/>
+          <w:szCs w:val="24"/>
+        </w:rPr>
+        <w:t xml:space="preserve"> (</w:t>
+      </w:r>
+      <w:r>
+        <w:rPr>
+          <w:rFonts w:ascii="Times New Roman" w:hAnsi="Times New Roman" w:cs="Times New Roman"/>
+          <w:color w:val="0070C0"/>
+          <w:sz w:val="24"/>
+          <w:szCs w:val="24"/>
+        </w:rPr>
+        <w:t>MH0000</w:t>
+      </w:r>
+      <w:r>
+        <w:rPr>
+          <w:rFonts w:ascii="Times New Roman" w:hAnsi="Times New Roman" w:cs="Times New Roman"/>
+          <w:color w:val="0070C0"/>
+          <w:sz w:val="24"/>
+          <w:szCs w:val="24"/>
+        </w:rPr>
+        <w:t>9)</w:t>
+      </w:r>
+    </w:p>
+    <w:tbl>
+      <w:tblPr>
+        <w:tblStyle w:val="TableGrid"/>
+        <w:tblW w:w="0" w:type="auto"/>
+        <w:tblLook w:val="04A0"/>
+      </w:tblPr>
+      <w:tblGrid>
+        <w:gridCol w:w="5377"/>
+        <w:gridCol w:w="5377"/>
+      </w:tblGrid>
+      <w:tr>
+        <w:tc>
+          <w:tcPr>
+            <w:tcW w:w="10754" w:type="dxa"/>
+            <w:gridSpan w:val="2"/>
+          </w:tcPr>
+          <w:p>
+            <w:pPr>
+              <w:rPr>
+                <w:rFonts w:ascii="Times New Roman" w:hAnsi="Times New Roman" w:cs="Times New Roman"/>
+                <w:sz w:val="24"/>
+                <w:szCs w:val="24"/>
+                <w:lang w:val="en-US"/>
+              </w:rPr>
+            </w:pPr>
+            <w:r>
+              <w:rPr>
+                <w:rFonts w:ascii="Times New Roman" w:hAnsi="Times New Roman" w:cs="Times New Roman"/>
+                <w:b/>
+                <w:sz w:val="24"/>
+                <w:szCs w:val="24"/>
+                <w:lang w:val="en-US"/>
+              </w:rPr>
+              <w:t>Title</w:t>
+            </w:r>
+            <w:r>
+              <w:rPr>
+                <w:rFonts w:ascii="Times New Roman" w:hAnsi="Times New Roman" w:cs="Times New Roman"/>
+                <w:sz w:val="24"/>
+                <w:szCs w:val="24"/>
+                <w:lang w:val="en-US"/>
+              </w:rPr>
+              <w:t xml:space="preserve">: </w:t>
+            </w:r>
+            <w:r>
+              <w:rPr>
+                <w:rFonts w:ascii="Times New Roman" w:hAnsi="Times New Roman" w:cs="Times New Roman"/>
+                <w:sz w:val="24"/>
+                <w:szCs w:val="24"/>
+              </w:rPr>
+              <w:t>Button thể hiện không đúng</w:t>
+            </w:r>
+          </w:p>
+        </w:tc>
+      </w:tr>
+      <w:tr>
+        <w:tc>
+          <w:tcPr>
+            <w:tcW w:w="5377" w:type="dxa"/>
+          </w:tcPr>
+          <w:p>
+            <w:pPr>
+              <w:rPr>
+                <w:rFonts w:ascii="Times New Roman" w:hAnsi="Times New Roman" w:cs="Times New Roman"/>
+                <w:sz w:val="24"/>
+                <w:szCs w:val="24"/>
+                <w:lang w:val="en-US"/>
+              </w:rPr>
+            </w:pPr>
+            <w:r>
+              <w:rPr>
+                <w:rFonts w:ascii="Times New Roman" w:hAnsi="Times New Roman" w:cs="Times New Roman"/>
+                <w:b/>
+                <w:sz w:val="24"/>
+                <w:szCs w:val="24"/>
+                <w:lang w:val="en-US"/>
+              </w:rPr>
+              <w:t>Heuristic</w:t>
+            </w:r>
+            <w:r>
+              <w:rPr>
+                <w:rFonts w:ascii="Times New Roman" w:hAnsi="Times New Roman" w:cs="Times New Roman"/>
+                <w:sz w:val="24"/>
+                <w:szCs w:val="24"/>
+                <w:lang w:val="en-US"/>
+              </w:rPr>
+              <w:t>:</w:t>
+            </w:r>
+            <w:r>
+              <w:rPr>
+                <w:rFonts w:ascii="Times New Roman" w:hAnsi="Times New Roman" w:cs="Times New Roman"/>
+              </w:rPr>
+              <w:t xml:space="preserve"> </w:t>
+            </w:r>
+            <w:r>
+              <w:rPr>
+                <w:rFonts w:ascii="Times New Roman" w:hAnsi="Times New Roman" w:cs="Times New Roman"/>
+                <w:sz w:val="24"/>
+                <w:szCs w:val="24"/>
+                <w:lang w:val="en-US"/>
+              </w:rPr>
+              <w:t>Speak the users’ language</w:t>
+            </w:r>
+          </w:p>
+        </w:tc>
+        <w:tc>
+          <w:tcPr>
+            <w:tcW w:w="5377" w:type="dxa"/>
+          </w:tcPr>
+          <w:p>
+            <w:pPr>
+              <w:rPr>
+                <w:rFonts w:ascii="Times New Roman" w:hAnsi="Times New Roman" w:cs="Times New Roman"/>
+                <w:sz w:val="24"/>
+                <w:szCs w:val="24"/>
+                <w:lang w:val="en-US"/>
+              </w:rPr>
+            </w:pPr>
+            <w:r>
+              <w:rPr>
+                <w:rFonts w:ascii="Times New Roman" w:hAnsi="Times New Roman" w:cs="Times New Roman"/>
+                <w:b/>
+                <w:sz w:val="24"/>
+                <w:szCs w:val="24"/>
+                <w:lang w:val="en-US"/>
+              </w:rPr>
+              <w:t>Severity</w:t>
+            </w:r>
+            <w:r>
+              <w:rPr>
+                <w:rFonts w:ascii="Times New Roman" w:hAnsi="Times New Roman" w:cs="Times New Roman"/>
+                <w:sz w:val="24"/>
+                <w:szCs w:val="24"/>
+                <w:lang w:val="en-US"/>
+              </w:rPr>
+              <w:t>: Minor</w:t>
+            </w:r>
+          </w:p>
+        </w:tc>
+      </w:tr>
+      <w:tr>
+        <w:tc>
+          <w:tcPr>
+            <w:tcW w:w="10754" w:type="dxa"/>
+            <w:gridSpan w:val="2"/>
+          </w:tcPr>
+          <w:p>
+            <w:pPr>
+              <w:rPr>
+                <w:rFonts w:ascii="Times New Roman" w:hAnsi="Times New Roman" w:cs="Times New Roman"/>
+                <w:sz w:val="24"/>
+                <w:szCs w:val="24"/>
+              </w:rPr>
+            </w:pPr>
+            <w:r>
+              <w:rPr>
+                <w:rFonts w:ascii="Times New Roman" w:hAnsi="Times New Roman" w:cs="Times New Roman"/>
+                <w:b/>
+                <w:sz w:val="24"/>
+                <w:szCs w:val="24"/>
+              </w:rPr>
+              <w:t>Description</w:t>
+            </w:r>
+            <w:r>
+              <w:rPr>
+                <w:rFonts w:ascii="Times New Roman" w:hAnsi="Times New Roman" w:cs="Times New Roman"/>
+                <w:sz w:val="24"/>
+                <w:szCs w:val="24"/>
+              </w:rPr>
+              <w:t>: button hoàn tất đặt bàn không nhất thiết phải là dạng mũi tên, buttuon đặt bàn cũng vậy, chỉ cần để button bình thường là được rồi.</w:t>
+            </w:r>
+          </w:p>
+        </w:tc>
+      </w:tr>
+      <w:tr>
+        <w:tc>
+          <w:tcPr>
+            <w:tcW w:w="10754" w:type="dxa"/>
+            <w:gridSpan w:val="2"/>
+          </w:tcPr>
+          <w:p>
+            <w:pPr>
+              <w:rPr>
+                <w:rFonts w:ascii="Times New Roman" w:hAnsi="Times New Roman" w:cs="Times New Roman"/>
+                <w:sz w:val="24"/>
+                <w:szCs w:val="24"/>
+                <w:lang w:val="en-US"/>
+              </w:rPr>
+            </w:pPr>
+            <w:r>
+              <w:rPr>
+                <w:rFonts w:ascii="Times New Roman" w:hAnsi="Times New Roman" w:cs="Times New Roman"/>
+                <w:b/>
+                <w:sz w:val="24"/>
+                <w:szCs w:val="24"/>
+              </w:rPr>
+              <w:t>Recommendations</w:t>
+            </w:r>
+            <w:r>
+              <w:rPr>
+                <w:rFonts w:ascii="Times New Roman" w:hAnsi="Times New Roman" w:cs="Times New Roman"/>
+                <w:sz w:val="24"/>
+                <w:szCs w:val="24"/>
+              </w:rPr>
+              <w:t xml:space="preserve">: </w:t>
+            </w:r>
+            <w:r>
+              <w:rPr>
+                <w:rFonts w:ascii="Times New Roman" w:hAnsi="Times New Roman" w:cs="Times New Roman"/>
+                <w:sz w:val="24"/>
+                <w:szCs w:val="24"/>
+                <w:lang w:val="en-US"/>
+              </w:rPr>
+              <w:t>không.</w:t>
+            </w:r>
+          </w:p>
+        </w:tc>
+      </w:tr>
+    </w:tbl>
+    <w:p>
+      <w:pPr>
+        <w:rPr>
+          <w:rFonts w:ascii="Times New Roman" w:hAnsi="Times New Roman" w:cs="Times New Roman"/>
+          <w:sz w:val="24"/>
+          <w:szCs w:val="24"/>
+          <w:lang w:val="en-US"/>
+        </w:rPr>
+      </w:pPr>
+    </w:p>
+    <w:tbl>
+      <w:tblPr>
+        <w:tblStyle w:val="TableGrid"/>
+        <w:tblW w:w="0" w:type="auto"/>
+        <w:tblLook w:val="04A0"/>
+      </w:tblPr>
+      <w:tblGrid>
+        <w:gridCol w:w="5377"/>
+        <w:gridCol w:w="5377"/>
+      </w:tblGrid>
+      <w:tr>
+        <w:tc>
+          <w:tcPr>
+            <w:tcW w:w="10754" w:type="dxa"/>
+            <w:gridSpan w:val="2"/>
+          </w:tcPr>
+          <w:p>
+            <w:pPr>
+              <w:rPr>
+                <w:rFonts w:ascii="Times New Roman" w:hAnsi="Times New Roman" w:cs="Times New Roman"/>
+                <w:sz w:val="24"/>
+                <w:szCs w:val="24"/>
+                <w:lang w:val="en-US"/>
+              </w:rPr>
+            </w:pPr>
+            <w:r>
+              <w:rPr>
+                <w:rFonts w:ascii="Times New Roman" w:hAnsi="Times New Roman" w:cs="Times New Roman"/>
+                <w:b/>
+                <w:sz w:val="24"/>
+                <w:szCs w:val="24"/>
+              </w:rPr>
+              <w:t>Title</w:t>
+            </w:r>
+            <w:r>
+              <w:rPr>
+                <w:rFonts w:ascii="Times New Roman" w:hAnsi="Times New Roman" w:cs="Times New Roman"/>
+                <w:sz w:val="24"/>
+                <w:szCs w:val="24"/>
+              </w:rPr>
+              <w:t xml:space="preserve">: </w:t>
+            </w:r>
+            <w:r>
+              <w:rPr>
+                <w:rFonts w:ascii="Times New Roman" w:hAnsi="Times New Roman" w:cs="Times New Roman"/>
+                <w:sz w:val="24"/>
+                <w:szCs w:val="24"/>
+                <w:lang w:val="en-US"/>
+              </w:rPr>
+              <w:t>Màu link không đồng nhất</w:t>
+            </w:r>
+          </w:p>
+        </w:tc>
+      </w:tr>
+      <w:tr>
+        <w:tc>
+          <w:tcPr>
+            <w:tcW w:w="5377" w:type="dxa"/>
+          </w:tcPr>
+          <w:p>
+            <w:pPr>
+              <w:rPr>
+                <w:rFonts w:ascii="Times New Roman" w:hAnsi="Times New Roman" w:cs="Times New Roman"/>
+                <w:sz w:val="24"/>
+                <w:szCs w:val="24"/>
+                <w:lang w:val="en-US"/>
+              </w:rPr>
+            </w:pPr>
+            <w:r>
+              <w:rPr>
+                <w:rFonts w:ascii="Times New Roman" w:hAnsi="Times New Roman" w:cs="Times New Roman"/>
+                <w:b/>
+                <w:sz w:val="24"/>
+                <w:szCs w:val="24"/>
+                <w:lang w:val="en-US"/>
+              </w:rPr>
+              <w:t>Heuristic</w:t>
+            </w:r>
+            <w:r>
+              <w:rPr>
+                <w:rFonts w:ascii="Times New Roman" w:hAnsi="Times New Roman" w:cs="Times New Roman"/>
+                <w:sz w:val="24"/>
+                <w:szCs w:val="24"/>
+                <w:lang w:val="en-US"/>
+              </w:rPr>
+              <w:t>:</w:t>
+            </w:r>
+            <w:r>
+              <w:t xml:space="preserve"> </w:t>
+            </w:r>
+            <w:r>
+              <w:rPr>
+                <w:rFonts w:ascii="Times New Roman" w:hAnsi="Times New Roman" w:cs="Times New Roman"/>
+                <w:sz w:val="24"/>
+                <w:szCs w:val="24"/>
+                <w:lang w:val="en-US"/>
+              </w:rPr>
+              <w:t>Consistency</w:t>
+            </w:r>
+          </w:p>
+        </w:tc>
+        <w:tc>
+          <w:tcPr>
+            <w:tcW w:w="5377" w:type="dxa"/>
+          </w:tcPr>
+          <w:p>
+            <w:pPr>
+              <w:rPr>
+                <w:rFonts w:ascii="Times New Roman" w:hAnsi="Times New Roman" w:cs="Times New Roman"/>
+                <w:sz w:val="24"/>
+                <w:szCs w:val="24"/>
+                <w:lang w:val="en-US"/>
+              </w:rPr>
+            </w:pPr>
+            <w:r>
+              <w:rPr>
+                <w:rFonts w:ascii="Times New Roman" w:hAnsi="Times New Roman" w:cs="Times New Roman"/>
+                <w:b/>
+                <w:sz w:val="24"/>
+                <w:szCs w:val="24"/>
+                <w:lang w:val="en-US"/>
+              </w:rPr>
+              <w:t>Severity</w:t>
+            </w:r>
+            <w:r>
+              <w:rPr>
+                <w:rFonts w:ascii="Times New Roman" w:hAnsi="Times New Roman" w:cs="Times New Roman"/>
+                <w:sz w:val="24"/>
+                <w:szCs w:val="24"/>
+                <w:lang w:val="en-US"/>
+              </w:rPr>
+              <w:t xml:space="preserve">: </w:t>
+            </w:r>
+            <w:r>
+              <w:rPr>
+                <w:rFonts w:ascii="Times New Roman" w:hAnsi="Times New Roman" w:cs="Times New Roman"/>
+                <w:sz w:val="24"/>
+                <w:szCs w:val="24"/>
+                <w:lang w:val="en-US"/>
+              </w:rPr>
+              <w:t>Minor</w:t>
+            </w:r>
+          </w:p>
+        </w:tc>
+      </w:tr>
+      <w:tr>
+        <w:tc>
+          <w:tcPr>
+            <w:tcW w:w="10754" w:type="dxa"/>
+            <w:gridSpan w:val="2"/>
+          </w:tcPr>
+          <w:p>
+            <w:pPr>
+              <w:rPr>
+                <w:rFonts w:ascii="Times New Roman" w:hAnsi="Times New Roman" w:cs="Times New Roman"/>
+                <w:sz w:val="24"/>
+                <w:szCs w:val="24"/>
+              </w:rPr>
+            </w:pPr>
+            <w:r>
+              <w:rPr>
+                <w:rFonts w:ascii="Times New Roman" w:hAnsi="Times New Roman" w:cs="Times New Roman"/>
+                <w:b/>
+                <w:sz w:val="24"/>
+                <w:szCs w:val="24"/>
+              </w:rPr>
+              <w:t>Description</w:t>
+            </w:r>
+            <w:r>
+              <w:rPr>
+                <w:rFonts w:ascii="Times New Roman" w:hAnsi="Times New Roman" w:cs="Times New Roman"/>
+                <w:sz w:val="24"/>
+                <w:szCs w:val="24"/>
+              </w:rPr>
+              <w:t xml:space="preserve">: </w:t>
+            </w:r>
+            <w:r>
+              <w:rPr>
+                <w:rFonts w:ascii="Times New Roman" w:hAnsi="Times New Roman" w:cs="Times New Roman"/>
+                <w:sz w:val="24"/>
+                <w:szCs w:val="24"/>
+              </w:rPr>
+              <w:t>Sao menu trang chủ lại màu đen mà các menu khác màu xanh.</w:t>
+            </w:r>
+          </w:p>
+        </w:tc>
+      </w:tr>
+      <w:tr>
+        <w:tc>
+          <w:tcPr>
+            <w:tcW w:w="10754" w:type="dxa"/>
+            <w:gridSpan w:val="2"/>
+          </w:tcPr>
+          <w:p>
+            <w:pPr>
+              <w:rPr>
+                <w:rFonts w:ascii="Times New Roman" w:hAnsi="Times New Roman" w:cs="Times New Roman"/>
+                <w:sz w:val="24"/>
+                <w:szCs w:val="24"/>
+              </w:rPr>
+            </w:pPr>
+            <w:r>
+              <w:rPr>
+                <w:rFonts w:ascii="Times New Roman" w:hAnsi="Times New Roman" w:cs="Times New Roman"/>
+                <w:b/>
+                <w:sz w:val="24"/>
+                <w:szCs w:val="24"/>
+              </w:rPr>
+              <w:t>Recommendations</w:t>
+            </w:r>
+            <w:r>
+              <w:rPr>
+                <w:rFonts w:ascii="Times New Roman" w:hAnsi="Times New Roman" w:cs="Times New Roman"/>
+                <w:sz w:val="24"/>
+                <w:szCs w:val="24"/>
+              </w:rPr>
+              <w:t>: chỉnh lại hoặc màu đen hoặc màu xanh toàn bộ.</w:t>
+            </w:r>
+          </w:p>
+        </w:tc>
+      </w:tr>
+    </w:tbl>
+    <w:p>
+      <w:pPr>
+        <w:rPr>
+          <w:rFonts w:ascii="Times New Roman" w:hAnsi="Times New Roman" w:cs="Times New Roman"/>
+          <w:sz w:val="24"/>
+          <w:szCs w:val="24"/>
+        </w:rPr>
+      </w:pPr>
+    </w:p>
+    <w:p>
+      <w:pPr>
+        <w:rPr>
+          <w:rFonts w:ascii="Times New Roman" w:hAnsi="Times New Roman" w:cs="Times New Roman"/>
+          <w:color w:val="0070C0"/>
+          <w:sz w:val="24"/>
+          <w:szCs w:val="24"/>
+          <w:lang w:val="en-US"/>
+        </w:rPr>
+      </w:pPr>
+      <w:r>
+        <w:rPr>
+          <w:rFonts w:ascii="Times New Roman" w:hAnsi="Times New Roman" w:cs="Times New Roman"/>
+          <w:color w:val="0070C0"/>
+          <w:sz w:val="24"/>
+          <w:szCs w:val="24"/>
+        </w:rPr>
+        <w:t xml:space="preserve">Màn hình: </w:t>
+      </w:r>
+      <w:r>
+        <w:rPr>
+          <w:rFonts w:ascii="Times New Roman" w:hAnsi="Times New Roman" w:cs="Times New Roman"/>
+          <w:color w:val="0070C0"/>
+          <w:sz w:val="24"/>
+          <w:szCs w:val="24"/>
+          <w:lang w:val="en-US"/>
+        </w:rPr>
+        <w:t>Thông báo đặt bàn (</w:t>
+      </w:r>
+      <w:r>
+        <w:rPr>
+          <w:rFonts w:ascii="Times New Roman" w:hAnsi="Times New Roman" w:cs="Times New Roman"/>
+          <w:color w:val="0070C0"/>
+          <w:sz w:val="24"/>
+          <w:szCs w:val="24"/>
+        </w:rPr>
+        <w:t>MH000</w:t>
+      </w:r>
+      <w:r>
+        <w:rPr>
+          <w:rFonts w:ascii="Times New Roman" w:hAnsi="Times New Roman" w:cs="Times New Roman"/>
+          <w:color w:val="0070C0"/>
+          <w:sz w:val="24"/>
+          <w:szCs w:val="24"/>
+          <w:lang w:val="en-US"/>
+        </w:rPr>
+        <w:t>10)</w:t>
+      </w:r>
+    </w:p>
+    <w:p>
+      <w:pPr>
+        <w:rPr>
+          <w:rFonts w:ascii="Times New Roman" w:hAnsi="Times New Roman" w:cs="Times New Roman"/>
+          <w:sz w:val="24"/>
+          <w:szCs w:val="24"/>
+          <w:lang w:val="en-US"/>
+        </w:rPr>
+      </w:pPr>
+    </w:p>
+    <w:p>
+      <w:pPr>
+        <w:rPr>
+          <w:rFonts w:ascii="Times New Roman" w:hAnsi="Times New Roman" w:cs="Times New Roman"/>
+          <w:color w:val="0070C0"/>
+          <w:sz w:val="24"/>
+          <w:szCs w:val="24"/>
+          <w:lang w:val="en-US"/>
+        </w:rPr>
+      </w:pPr>
+      <w:r>
+        <w:rPr>
+          <w:rFonts w:ascii="Times New Roman" w:hAnsi="Times New Roman" w:cs="Times New Roman"/>
+          <w:color w:val="0070C0"/>
+          <w:sz w:val="24"/>
+          <w:szCs w:val="24"/>
+        </w:rPr>
+        <w:t xml:space="preserve">Màn hình: </w:t>
+      </w:r>
+      <w:r>
+        <w:rPr>
+          <w:rFonts w:ascii="Times New Roman" w:hAnsi="Times New Roman" w:cs="Times New Roman"/>
+          <w:color w:val="0070C0"/>
+          <w:sz w:val="24"/>
+          <w:szCs w:val="24"/>
+          <w:lang w:val="en-US"/>
+        </w:rPr>
+        <w:t>Đăng ký/đăng nhập (</w:t>
+      </w:r>
+      <w:r>
+        <w:rPr>
+          <w:rFonts w:ascii="Times New Roman" w:hAnsi="Times New Roman" w:cs="Times New Roman"/>
+          <w:color w:val="0070C0"/>
+          <w:sz w:val="24"/>
+          <w:szCs w:val="24"/>
+        </w:rPr>
+        <w:t>MH000</w:t>
+      </w:r>
+      <w:r>
+        <w:rPr>
+          <w:rFonts w:ascii="Times New Roman" w:hAnsi="Times New Roman" w:cs="Times New Roman"/>
+          <w:color w:val="0070C0"/>
+          <w:sz w:val="24"/>
+          <w:szCs w:val="24"/>
+          <w:lang w:val="en-US"/>
+        </w:rPr>
+        <w:t>11)</w:t>
+      </w:r>
+    </w:p>
+    <w:p>
+      <w:pPr>
+        <w:rPr>
+          <w:rFonts w:ascii="Times New Roman" w:hAnsi="Times New Roman" w:cs="Times New Roman"/>
+          <w:sz w:val="24"/>
+          <w:szCs w:val="24"/>
+          <w:lang w:val="en-US"/>
+        </w:rPr>
+      </w:pPr>
+    </w:p>
+    <w:p>
+      <w:pPr>
+        <w:rPr>
+          <w:rFonts w:ascii="Times New Roman" w:hAnsi="Times New Roman" w:cs="Times New Roman"/>
+          <w:sz w:val="24"/>
+          <w:szCs w:val="24"/>
           <w:lang w:val="en-US"/>
         </w:rPr>
       </w:pPr>

</xml_diff>

<commit_message>
commit đã sửa đánh giá
</commit_message>
<xml_diff>
--- a/PA3/3. Evaluation/Tong hop.docx
+++ b/PA3/3. Evaluation/Tong hop.docx
@@ -4129,225 +4129,22 @@
           <w:lang w:val="fr-FR"/>
         </w:rPr>
       </w:pPr>
+      <w:r>
+        <w:rPr>
+          <w:rFonts w:ascii="Times New Roman" w:hAnsi="Times New Roman" w:cs="Times New Roman"/>
+          <w:sz w:val="24"/>
+          <w:szCs w:val="24"/>
+          <w:lang w:val="fr-FR"/>
+        </w:rPr>
+        <w:t>-&gt;đã sửa</w:t>
+      </w:r>
     </w:p>
-    <w:tbl>
-      <w:tblPr>
-        <w:tblStyle w:val="TableGrid"/>
-        <w:tblW w:w="0" w:type="auto"/>
-        <w:tblLook w:val="04A0"/>
-      </w:tblPr>
-      <w:tblGrid>
-        <w:gridCol w:w="5377"/>
-        <w:gridCol w:w="5377"/>
-      </w:tblGrid>
-      <w:tr>
-        <w:tc>
-          <w:tcPr>
-            <w:tcW w:w="10754" w:type="dxa"/>
-            <w:gridSpan w:val="2"/>
-          </w:tcPr>
-          <w:p>
-            <w:pPr>
-              <w:rPr>
-                <w:rFonts w:ascii="Times New Roman" w:hAnsi="Times New Roman" w:cs="Times New Roman"/>
-                <w:sz w:val="24"/>
-                <w:szCs w:val="24"/>
-                <w:lang w:val="en-US"/>
-              </w:rPr>
-            </w:pPr>
-            <w:r>
-              <w:rPr>
-                <w:rFonts w:ascii="Times New Roman" w:hAnsi="Times New Roman" w:cs="Times New Roman"/>
-                <w:b/>
-                <w:sz w:val="24"/>
-                <w:szCs w:val="24"/>
-                <w:lang w:val="en-US"/>
-              </w:rPr>
-              <w:t>Title</w:t>
-            </w:r>
-            <w:r>
-              <w:rPr>
-                <w:rFonts w:ascii="Times New Roman" w:hAnsi="Times New Roman" w:cs="Times New Roman"/>
-                <w:sz w:val="24"/>
-                <w:szCs w:val="24"/>
-                <w:lang w:val="en-US"/>
-              </w:rPr>
-              <w:t>: Ngôn ngữ không rõ ràng</w:t>
-            </w:r>
-          </w:p>
-        </w:tc>
-      </w:tr>
-      <w:tr>
-        <w:tc>
-          <w:tcPr>
-            <w:tcW w:w="5377" w:type="dxa"/>
-          </w:tcPr>
-          <w:p>
-            <w:pPr>
-              <w:rPr>
-                <w:rFonts w:ascii="Times New Roman" w:hAnsi="Times New Roman" w:cs="Times New Roman"/>
-                <w:sz w:val="24"/>
-                <w:szCs w:val="24"/>
-                <w:lang w:val="en-US"/>
-              </w:rPr>
-            </w:pPr>
-            <w:r>
-              <w:rPr>
-                <w:rFonts w:ascii="Times New Roman" w:hAnsi="Times New Roman" w:cs="Times New Roman"/>
-                <w:b/>
-                <w:sz w:val="24"/>
-                <w:szCs w:val="24"/>
-                <w:lang w:val="en-US"/>
-              </w:rPr>
-              <w:t>Heuristic</w:t>
-            </w:r>
-            <w:r>
-              <w:rPr>
-                <w:rFonts w:ascii="Times New Roman" w:hAnsi="Times New Roman" w:cs="Times New Roman"/>
-                <w:sz w:val="24"/>
-                <w:szCs w:val="24"/>
-                <w:lang w:val="en-US"/>
-              </w:rPr>
-              <w:t>:</w:t>
-            </w:r>
-            <w:r>
-              <w:rPr>
-                <w:rFonts w:ascii="Times New Roman" w:hAnsi="Times New Roman" w:cs="Times New Roman"/>
-              </w:rPr>
-              <w:t xml:space="preserve"> </w:t>
-            </w:r>
-            <w:r>
-              <w:rPr>
-                <w:rFonts w:ascii="Times New Roman" w:hAnsi="Times New Roman" w:cs="Times New Roman"/>
-                <w:sz w:val="24"/>
-                <w:szCs w:val="24"/>
-                <w:lang w:val="en-US"/>
-              </w:rPr>
-              <w:t>Speak the users’ language</w:t>
-            </w:r>
-          </w:p>
-        </w:tc>
-        <w:tc>
-          <w:tcPr>
-            <w:tcW w:w="5377" w:type="dxa"/>
-          </w:tcPr>
-          <w:p>
-            <w:pPr>
-              <w:rPr>
-                <w:rFonts w:ascii="Times New Roman" w:hAnsi="Times New Roman" w:cs="Times New Roman"/>
-                <w:sz w:val="24"/>
-                <w:szCs w:val="24"/>
-                <w:lang w:val="en-US"/>
-              </w:rPr>
-            </w:pPr>
-            <w:r>
-              <w:rPr>
-                <w:rFonts w:ascii="Times New Roman" w:hAnsi="Times New Roman" w:cs="Times New Roman"/>
-                <w:b/>
-                <w:sz w:val="24"/>
-                <w:szCs w:val="24"/>
-                <w:lang w:val="en-US"/>
-              </w:rPr>
-              <w:t>Severity</w:t>
-            </w:r>
-            <w:r>
-              <w:rPr>
-                <w:rFonts w:ascii="Times New Roman" w:hAnsi="Times New Roman" w:cs="Times New Roman"/>
-                <w:sz w:val="24"/>
-                <w:szCs w:val="24"/>
-                <w:lang w:val="en-US"/>
-              </w:rPr>
-              <w:t>: Minor</w:t>
-            </w:r>
-          </w:p>
-        </w:tc>
-      </w:tr>
-      <w:tr>
-        <w:tc>
-          <w:tcPr>
-            <w:tcW w:w="10754" w:type="dxa"/>
-            <w:gridSpan w:val="2"/>
-          </w:tcPr>
-          <w:p>
-            <w:pPr>
-              <w:rPr>
-                <w:rFonts w:ascii="Times New Roman" w:hAnsi="Times New Roman" w:cs="Times New Roman"/>
-                <w:sz w:val="24"/>
-                <w:szCs w:val="24"/>
-              </w:rPr>
-            </w:pPr>
-            <w:r>
-              <w:rPr>
-                <w:rFonts w:ascii="Times New Roman" w:hAnsi="Times New Roman" w:cs="Times New Roman"/>
-                <w:b/>
-                <w:sz w:val="24"/>
-                <w:szCs w:val="24"/>
-              </w:rPr>
-              <w:t>Description</w:t>
-            </w:r>
-            <w:r>
-              <w:rPr>
-                <w:rFonts w:ascii="Times New Roman" w:hAnsi="Times New Roman" w:cs="Times New Roman"/>
-                <w:sz w:val="24"/>
-                <w:szCs w:val="24"/>
-              </w:rPr>
-              <w:t>: không rõ “Them loi binh” có ý nghĩa gì khi bên dưới có phần bình luận.</w:t>
-            </w:r>
-          </w:p>
-        </w:tc>
-      </w:tr>
-      <w:tr>
-        <w:tc>
-          <w:tcPr>
-            <w:tcW w:w="10754" w:type="dxa"/>
-            <w:gridSpan w:val="2"/>
-          </w:tcPr>
-          <w:p>
-            <w:pPr>
-              <w:rPr>
-                <w:rFonts w:ascii="Times New Roman" w:hAnsi="Times New Roman" w:cs="Times New Roman"/>
-                <w:sz w:val="24"/>
-                <w:szCs w:val="24"/>
-                <w:lang w:val="en-US"/>
-              </w:rPr>
-            </w:pPr>
-            <w:r>
-              <w:rPr>
-                <w:rFonts w:ascii="Times New Roman" w:hAnsi="Times New Roman" w:cs="Times New Roman"/>
-                <w:b/>
-                <w:sz w:val="24"/>
-                <w:szCs w:val="24"/>
-              </w:rPr>
-              <w:t>Recommendations</w:t>
-            </w:r>
-            <w:r>
-              <w:rPr>
-                <w:rFonts w:ascii="Times New Roman" w:hAnsi="Times New Roman" w:cs="Times New Roman"/>
-                <w:sz w:val="24"/>
-                <w:szCs w:val="24"/>
-              </w:rPr>
-              <w:t xml:space="preserve">: </w:t>
-            </w:r>
-            <w:r>
-              <w:rPr>
-                <w:rFonts w:ascii="Times New Roman" w:hAnsi="Times New Roman" w:cs="Times New Roman"/>
-                <w:sz w:val="24"/>
-                <w:szCs w:val="24"/>
-                <w:lang w:val="en-US"/>
-              </w:rPr>
-              <w:t>không.</w:t>
-            </w:r>
-          </w:p>
-        </w:tc>
-      </w:tr>
-    </w:tbl>
     <w:p>
       <w:pPr>
         <w:rPr>
           <w:rFonts w:ascii="Times New Roman" w:hAnsi="Times New Roman" w:cs="Times New Roman"/>
           <w:sz w:val="24"/>
           <w:szCs w:val="24"/>
-          <w:lang w:val="en-US"/>
         </w:rPr>
       </w:pPr>
     </w:p>
@@ -4393,7 +4190,7 @@
                 <w:szCs w:val="24"/>
                 <w:lang w:val="en-US"/>
               </w:rPr>
-              <w:t>: Bình luận ở dưới cùng</w:t>
+              <w:t>: Ngôn ngữ không rõ ràng</w:t>
             </w:r>
           </w:p>
         </w:tc>
@@ -4512,7 +4309,7 @@
                 <w:sz w:val="24"/>
                 <w:szCs w:val="24"/>
               </w:rPr>
-              <w:t>: không rõ link “Them loi binh” (ở trên) có ý nghĩa gì khi bên dưới có phần bình luận. Ngoài ra không rõ link “Thêm lời bình” ở bên dưới sẽ chuyển tới đâu.</w:t>
+              <w:t>: không rõ “Them loi binh” có ý nghĩa gì khi bên dưới có phần bình luận.</w:t>
             </w:r>
           </w:p>
         </w:tc>
@@ -4568,7 +4365,23 @@
           <w:rFonts w:ascii="Times New Roman" w:hAnsi="Times New Roman" w:cs="Times New Roman"/>
           <w:sz w:val="24"/>
           <w:szCs w:val="24"/>
-          <w:lang w:val="en-US"/>
+        </w:rPr>
+      </w:pPr>
+      <w:r>
+        <w:rPr>
+          <w:rFonts w:ascii="Times New Roman" w:hAnsi="Times New Roman" w:cs="Times New Roman"/>
+          <w:sz w:val="24"/>
+          <w:szCs w:val="24"/>
+        </w:rPr>
+        <w:t>-&gt;đã sửa</w:t>
+      </w:r>
+    </w:p>
+    <w:p>
+      <w:pPr>
+        <w:rPr>
+          <w:rFonts w:ascii="Times New Roman" w:hAnsi="Times New Roman" w:cs="Times New Roman"/>
+          <w:sz w:val="24"/>
+          <w:szCs w:val="24"/>
         </w:rPr>
       </w:pPr>
     </w:p>
@@ -4614,7 +4427,7 @@
                 <w:szCs w:val="24"/>
                 <w:lang w:val="en-US"/>
               </w:rPr>
-              <w:t>: Lời bình sẽ chuyển tới đâu?</w:t>
+              <w:t>: Bình luận ở dưới cùng</w:t>
             </w:r>
           </w:p>
         </w:tc>
@@ -4733,7 +4546,7 @@
                 <w:sz w:val="24"/>
                 <w:szCs w:val="24"/>
               </w:rPr>
-              <w:t>: không rõ link “Lời bình” (ở trên) sẽ chuyển tới đâu.</w:t>
+              <w:t>: không rõ link “Them loi binh” (ở trên) có ý nghĩa gì khi bên dưới có phần bình luận. Ngoài ra không rõ link “Thêm lời bình” ở bên dưới sẽ chuyển tới đâu.</w:t>
             </w:r>
           </w:p>
         </w:tc>
@@ -4835,7 +4648,7 @@
                 <w:szCs w:val="24"/>
                 <w:lang w:val="en-US"/>
               </w:rPr>
-              <w:t>: Năm sao hay sáu sao</w:t>
+              <w:t>: Lời bình sẽ chuyển tới đâu?</w:t>
             </w:r>
           </w:p>
         </w:tc>
@@ -4954,7 +4767,7 @@
                 <w:sz w:val="24"/>
                 <w:szCs w:val="24"/>
               </w:rPr>
-              <w:t>: số lượng sao đánh giá cao nhất thường là 5 hoặc 10, ngoài ra phần đánh giá và nội dung thường là bắt buộc.</w:t>
+              <w:t>: không rõ link “Lời bình” (ở trên) sẽ chuyển tới đâu.</w:t>
             </w:r>
           </w:p>
         </w:tc>
@@ -5056,7 +4869,7 @@
                 <w:szCs w:val="24"/>
                 <w:lang w:val="en-US"/>
               </w:rPr>
-              <w:t>: Link không nhất quán</w:t>
+              <w:t>: Năm sao hay sáu sao</w:t>
             </w:r>
           </w:p>
         </w:tc>
@@ -5107,7 +4920,7 @@
                 <w:szCs w:val="24"/>
                 <w:lang w:val="en-US"/>
               </w:rPr>
-              <w:t>Consistency</w:t>
+              <w:t>Speak the users’ language</w:t>
             </w:r>
           </w:p>
         </w:tc>
@@ -5141,7 +4954,7 @@
                 <w:szCs w:val="24"/>
                 <w:lang w:val="en-US"/>
               </w:rPr>
-              <w:t>: Critical</w:t>
+              <w:t>: Minor</w:t>
             </w:r>
           </w:p>
         </w:tc>
@@ -5175,7 +4988,7 @@
                 <w:sz w:val="24"/>
                 <w:szCs w:val="24"/>
               </w:rPr>
-              <w:t>: tất cả các link đều có màu xanh và gạch dưới trong link “Lời bình” lại màu đỏ.</w:t>
+              <w:t>: số lượng sao đánh giá cao nhất thường là 5 hoặc 10, ngoài ra phần đánh giá và nội dung thường là bắt buộc.</w:t>
             </w:r>
           </w:p>
         </w:tc>
@@ -5231,7 +5044,23 @@
           <w:rFonts w:ascii="Times New Roman" w:hAnsi="Times New Roman" w:cs="Times New Roman"/>
           <w:sz w:val="24"/>
           <w:szCs w:val="24"/>
-          <w:lang w:val="en-US"/>
+        </w:rPr>
+      </w:pPr>
+      <w:r>
+        <w:rPr>
+          <w:rFonts w:ascii="Times New Roman" w:hAnsi="Times New Roman" w:cs="Times New Roman"/>
+          <w:sz w:val="24"/>
+          <w:szCs w:val="24"/>
+        </w:rPr>
+        <w:t>-&gt;đã sửa</w:t>
+      </w:r>
+    </w:p>
+    <w:p>
+      <w:pPr>
+        <w:rPr>
+          <w:rFonts w:ascii="Times New Roman" w:hAnsi="Times New Roman" w:cs="Times New Roman"/>
+          <w:sz w:val="24"/>
+          <w:szCs w:val="24"/>
         </w:rPr>
       </w:pPr>
     </w:p>
@@ -5277,7 +5106,7 @@
                 <w:szCs w:val="24"/>
                 <w:lang w:val="en-US"/>
               </w:rPr>
-              <w:t>: Submit hay bình luận</w:t>
+              <w:t>: Link không nhất quán</w:t>
             </w:r>
           </w:p>
         </w:tc>
@@ -5362,7 +5191,7 @@
                 <w:szCs w:val="24"/>
                 <w:lang w:val="en-US"/>
               </w:rPr>
-              <w:t>: Major</w:t>
+              <w:t>: Critical</w:t>
             </w:r>
           </w:p>
         </w:tc>
@@ -5396,7 +5225,7 @@
                 <w:sz w:val="24"/>
                 <w:szCs w:val="24"/>
               </w:rPr>
-              <w:t>: không rõ nút “Submit” mang ý nghĩa gì vì người dùng chủ yếu chỉ biết tiếng Việt.</w:t>
+              <w:t>: tất cả các link đều có màu xanh và gạch dưới trong link “Lời bình” lại màu đỏ.</w:t>
             </w:r>
           </w:p>
         </w:tc>
@@ -5452,7 +5281,23 @@
           <w:rFonts w:ascii="Times New Roman" w:hAnsi="Times New Roman" w:cs="Times New Roman"/>
           <w:sz w:val="24"/>
           <w:szCs w:val="24"/>
-          <w:lang w:val="en-US"/>
+        </w:rPr>
+      </w:pPr>
+      <w:r>
+        <w:rPr>
+          <w:rFonts w:ascii="Times New Roman" w:hAnsi="Times New Roman" w:cs="Times New Roman"/>
+          <w:sz w:val="24"/>
+          <w:szCs w:val="24"/>
+        </w:rPr>
+        <w:t>-&gt;đã sửa</w:t>
+      </w:r>
+    </w:p>
+    <w:p>
+      <w:pPr>
+        <w:rPr>
+          <w:rFonts w:ascii="Times New Roman" w:hAnsi="Times New Roman" w:cs="Times New Roman"/>
+          <w:sz w:val="24"/>
+          <w:szCs w:val="24"/>
         </w:rPr>
       </w:pPr>
     </w:p>
@@ -5498,7 +5343,7 @@
                 <w:szCs w:val="24"/>
                 <w:lang w:val="en-US"/>
               </w:rPr>
-              <w:t>: Xem chi tiết hay tìm kiếm</w:t>
+              <w:t>: Submit hay bình luận</w:t>
             </w:r>
           </w:p>
         </w:tc>
@@ -5583,7 +5428,7 @@
                 <w:szCs w:val="24"/>
                 <w:lang w:val="en-US"/>
               </w:rPr>
-              <w:t>: Minor</w:t>
+              <w:t>: Major</w:t>
             </w:r>
           </w:p>
         </w:tc>
@@ -5617,7 +5462,7 @@
                 <w:sz w:val="24"/>
                 <w:szCs w:val="24"/>
               </w:rPr>
-              <w:t>: khi đang xem chi tiết thì phần nội dung tìm kiếm nên để về mặc định thay vì để là “Cơm”.</w:t>
+              <w:t>: không rõ nút “Submit” mang ý nghĩa gì vì người dùng chủ yếu chỉ biết tiếng Việt.</w:t>
             </w:r>
           </w:p>
         </w:tc>
@@ -5667,6 +5512,23 @@
         </w:tc>
       </w:tr>
     </w:tbl>
+    <w:p>
+      <w:pPr>
+        <w:rPr>
+          <w:rFonts w:ascii="Times New Roman" w:hAnsi="Times New Roman" w:cs="Times New Roman"/>
+          <w:sz w:val="24"/>
+          <w:szCs w:val="24"/>
+        </w:rPr>
+      </w:pPr>
+      <w:r>
+        <w:rPr>
+          <w:rFonts w:ascii="Times New Roman" w:hAnsi="Times New Roman" w:cs="Times New Roman"/>
+          <w:sz w:val="24"/>
+          <w:szCs w:val="24"/>
+        </w:rPr>
+        <w:t>-&gt;đã sửa</w:t>
+      </w:r>
+    </w:p>
     <w:p>
       <w:pPr>
         <w:rPr>
@@ -5719,7 +5581,7 @@
                 <w:szCs w:val="24"/>
                 <w:lang w:val="en-US"/>
               </w:rPr>
-              <w:t>: Đánh giá không hiển thị gì</w:t>
+              <w:t>: Xem chi tiết hay tìm kiếm</w:t>
             </w:r>
           </w:p>
         </w:tc>
@@ -5770,7 +5632,7 @@
                 <w:szCs w:val="24"/>
                 <w:lang w:val="en-US"/>
               </w:rPr>
-              <w:t>Speak the users’ language</w:t>
+              <w:t>Consistency</w:t>
             </w:r>
           </w:p>
         </w:tc>
@@ -5838,7 +5700,7 @@
                 <w:sz w:val="24"/>
                 <w:szCs w:val="24"/>
               </w:rPr>
-              <w:t>: bình luận thứ tư không hiển thị đánh giá bao nhiêu, nếu đã không có thì không nên hiện chữ đánh giá.</w:t>
+              <w:t>: khi đang xem chi tiết thì phần nội dung tìm kiếm nên để về mặc định thay vì để là “Cơm”.</w:t>
             </w:r>
           </w:p>
         </w:tc>
@@ -5888,6 +5750,23 @@
         </w:tc>
       </w:tr>
     </w:tbl>
+    <w:p>
+      <w:pPr>
+        <w:rPr>
+          <w:rFonts w:ascii="Times New Roman" w:hAnsi="Times New Roman" w:cs="Times New Roman"/>
+          <w:sz w:val="24"/>
+          <w:szCs w:val="24"/>
+        </w:rPr>
+      </w:pPr>
+      <w:r>
+        <w:rPr>
+          <w:rFonts w:ascii="Times New Roman" w:hAnsi="Times New Roman" w:cs="Times New Roman"/>
+          <w:sz w:val="24"/>
+          <w:szCs w:val="24"/>
+        </w:rPr>
+        <w:t>-&gt;đã sửa</w:t>
+      </w:r>
+    </w:p>
     <w:p>
       <w:pPr>
         <w:rPr>
@@ -5941,6 +5820,244 @@
                 <w:szCs w:val="24"/>
                 <w:lang w:val="en-US"/>
               </w:rPr>
+              <w:t>: Đánh giá không hiển thị gì</w:t>
+            </w:r>
+          </w:p>
+        </w:tc>
+      </w:tr>
+      <w:tr>
+        <w:tc>
+          <w:tcPr>
+            <w:tcW w:w="5377" w:type="dxa"/>
+          </w:tcPr>
+          <w:p>
+            <w:pPr>
+              <w:rPr>
+                <w:rFonts w:ascii="Times New Roman" w:hAnsi="Times New Roman" w:cs="Times New Roman"/>
+                <w:sz w:val="24"/>
+                <w:szCs w:val="24"/>
+                <w:lang w:val="en-US"/>
+              </w:rPr>
+            </w:pPr>
+            <w:r>
+              <w:rPr>
+                <w:rFonts w:ascii="Times New Roman" w:hAnsi="Times New Roman" w:cs="Times New Roman"/>
+                <w:b/>
+                <w:sz w:val="24"/>
+                <w:szCs w:val="24"/>
+                <w:lang w:val="en-US"/>
+              </w:rPr>
+              <w:t>Heuristic</w:t>
+            </w:r>
+            <w:r>
+              <w:rPr>
+                <w:rFonts w:ascii="Times New Roman" w:hAnsi="Times New Roman" w:cs="Times New Roman"/>
+                <w:sz w:val="24"/>
+                <w:szCs w:val="24"/>
+                <w:lang w:val="en-US"/>
+              </w:rPr>
+              <w:t>:</w:t>
+            </w:r>
+            <w:r>
+              <w:rPr>
+                <w:rFonts w:ascii="Times New Roman" w:hAnsi="Times New Roman" w:cs="Times New Roman"/>
+              </w:rPr>
+              <w:t xml:space="preserve"> </w:t>
+            </w:r>
+            <w:r>
+              <w:rPr>
+                <w:rFonts w:ascii="Times New Roman" w:hAnsi="Times New Roman" w:cs="Times New Roman"/>
+                <w:sz w:val="24"/>
+                <w:szCs w:val="24"/>
+                <w:lang w:val="en-US"/>
+              </w:rPr>
+              <w:t>Speak the users’ language</w:t>
+            </w:r>
+          </w:p>
+        </w:tc>
+        <w:tc>
+          <w:tcPr>
+            <w:tcW w:w="5377" w:type="dxa"/>
+          </w:tcPr>
+          <w:p>
+            <w:pPr>
+              <w:rPr>
+                <w:rFonts w:ascii="Times New Roman" w:hAnsi="Times New Roman" w:cs="Times New Roman"/>
+                <w:sz w:val="24"/>
+                <w:szCs w:val="24"/>
+                <w:lang w:val="en-US"/>
+              </w:rPr>
+            </w:pPr>
+            <w:r>
+              <w:rPr>
+                <w:rFonts w:ascii="Times New Roman" w:hAnsi="Times New Roman" w:cs="Times New Roman"/>
+                <w:b/>
+                <w:sz w:val="24"/>
+                <w:szCs w:val="24"/>
+                <w:lang w:val="en-US"/>
+              </w:rPr>
+              <w:t>Severity</w:t>
+            </w:r>
+            <w:r>
+              <w:rPr>
+                <w:rFonts w:ascii="Times New Roman" w:hAnsi="Times New Roman" w:cs="Times New Roman"/>
+                <w:sz w:val="24"/>
+                <w:szCs w:val="24"/>
+                <w:lang w:val="en-US"/>
+              </w:rPr>
+              <w:t>: Minor</w:t>
+            </w:r>
+          </w:p>
+        </w:tc>
+      </w:tr>
+      <w:tr>
+        <w:tc>
+          <w:tcPr>
+            <w:tcW w:w="10754" w:type="dxa"/>
+            <w:gridSpan w:val="2"/>
+          </w:tcPr>
+          <w:p>
+            <w:pPr>
+              <w:rPr>
+                <w:rFonts w:ascii="Times New Roman" w:hAnsi="Times New Roman" w:cs="Times New Roman"/>
+                <w:sz w:val="24"/>
+                <w:szCs w:val="24"/>
+              </w:rPr>
+            </w:pPr>
+            <w:r>
+              <w:rPr>
+                <w:rFonts w:ascii="Times New Roman" w:hAnsi="Times New Roman" w:cs="Times New Roman"/>
+                <w:b/>
+                <w:sz w:val="24"/>
+                <w:szCs w:val="24"/>
+              </w:rPr>
+              <w:t>Description</w:t>
+            </w:r>
+            <w:r>
+              <w:rPr>
+                <w:rFonts w:ascii="Times New Roman" w:hAnsi="Times New Roman" w:cs="Times New Roman"/>
+                <w:sz w:val="24"/>
+                <w:szCs w:val="24"/>
+              </w:rPr>
+              <w:t>: bình luận thứ tư không hiển thị đánh giá bao nhiêu, nếu đã không có thì không nên hiện chữ đánh giá.</w:t>
+            </w:r>
+          </w:p>
+        </w:tc>
+      </w:tr>
+      <w:tr>
+        <w:tc>
+          <w:tcPr>
+            <w:tcW w:w="10754" w:type="dxa"/>
+            <w:gridSpan w:val="2"/>
+          </w:tcPr>
+          <w:p>
+            <w:pPr>
+              <w:rPr>
+                <w:rFonts w:ascii="Times New Roman" w:hAnsi="Times New Roman" w:cs="Times New Roman"/>
+                <w:sz w:val="24"/>
+                <w:szCs w:val="24"/>
+                <w:lang w:val="en-US"/>
+              </w:rPr>
+            </w:pPr>
+            <w:r>
+              <w:rPr>
+                <w:rFonts w:ascii="Times New Roman" w:hAnsi="Times New Roman" w:cs="Times New Roman"/>
+                <w:b/>
+                <w:sz w:val="24"/>
+                <w:szCs w:val="24"/>
+              </w:rPr>
+              <w:t>Recommendations</w:t>
+            </w:r>
+            <w:r>
+              <w:rPr>
+                <w:rFonts w:ascii="Times New Roman" w:hAnsi="Times New Roman" w:cs="Times New Roman"/>
+                <w:sz w:val="24"/>
+                <w:szCs w:val="24"/>
+              </w:rPr>
+              <w:t xml:space="preserve">: </w:t>
+            </w:r>
+            <w:r>
+              <w:rPr>
+                <w:rFonts w:ascii="Times New Roman" w:hAnsi="Times New Roman" w:cs="Times New Roman"/>
+                <w:sz w:val="24"/>
+                <w:szCs w:val="24"/>
+                <w:lang w:val="en-US"/>
+              </w:rPr>
+              <w:t>không.</w:t>
+            </w:r>
+          </w:p>
+        </w:tc>
+      </w:tr>
+    </w:tbl>
+    <w:p>
+      <w:pPr>
+        <w:rPr>
+          <w:rFonts w:ascii="Times New Roman" w:hAnsi="Times New Roman" w:cs="Times New Roman"/>
+          <w:sz w:val="24"/>
+          <w:szCs w:val="24"/>
+        </w:rPr>
+      </w:pPr>
+      <w:r>
+        <w:rPr>
+          <w:rFonts w:ascii="Times New Roman" w:hAnsi="Times New Roman" w:cs="Times New Roman"/>
+          <w:sz w:val="24"/>
+          <w:szCs w:val="24"/>
+        </w:rPr>
+        <w:t>-&gt;đã sửa</w:t>
+      </w:r>
+    </w:p>
+    <w:p>
+      <w:pPr>
+        <w:rPr>
+          <w:rFonts w:ascii="Times New Roman" w:hAnsi="Times New Roman" w:cs="Times New Roman"/>
+          <w:sz w:val="24"/>
+          <w:szCs w:val="24"/>
+          <w:lang w:val="en-US"/>
+        </w:rPr>
+      </w:pPr>
+    </w:p>
+    <w:tbl>
+      <w:tblPr>
+        <w:tblStyle w:val="TableGrid"/>
+        <w:tblW w:w="0" w:type="auto"/>
+        <w:tblLook w:val="04A0"/>
+      </w:tblPr>
+      <w:tblGrid>
+        <w:gridCol w:w="5377"/>
+        <w:gridCol w:w="5377"/>
+      </w:tblGrid>
+      <w:tr>
+        <w:tc>
+          <w:tcPr>
+            <w:tcW w:w="10754" w:type="dxa"/>
+            <w:gridSpan w:val="2"/>
+          </w:tcPr>
+          <w:p>
+            <w:pPr>
+              <w:rPr>
+                <w:rFonts w:ascii="Times New Roman" w:hAnsi="Times New Roman" w:cs="Times New Roman"/>
+                <w:sz w:val="24"/>
+                <w:szCs w:val="24"/>
+                <w:lang w:val="en-US"/>
+              </w:rPr>
+            </w:pPr>
+            <w:r>
+              <w:rPr>
+                <w:rFonts w:ascii="Times New Roman" w:hAnsi="Times New Roman" w:cs="Times New Roman"/>
+                <w:b/>
+                <w:sz w:val="24"/>
+                <w:szCs w:val="24"/>
+                <w:lang w:val="en-US"/>
+              </w:rPr>
+              <w:t>Title</w:t>
+            </w:r>
+            <w:r>
+              <w:rPr>
+                <w:rFonts w:ascii="Times New Roman" w:hAnsi="Times New Roman" w:cs="Times New Roman"/>
+                <w:sz w:val="24"/>
+                <w:szCs w:val="24"/>
+                <w:lang w:val="en-US"/>
+              </w:rPr>
               <w:t>: Ghi chú không cần thiết</w:t>
             </w:r>
           </w:p>
@@ -6110,6 +6227,23 @@
         </w:tc>
       </w:tr>
     </w:tbl>
+    <w:p>
+      <w:pPr>
+        <w:rPr>
+          <w:rFonts w:ascii="Times New Roman" w:hAnsi="Times New Roman" w:cs="Times New Roman"/>
+          <w:sz w:val="24"/>
+          <w:szCs w:val="24"/>
+        </w:rPr>
+      </w:pPr>
+      <w:r>
+        <w:rPr>
+          <w:rFonts w:ascii="Times New Roman" w:hAnsi="Times New Roman" w:cs="Times New Roman"/>
+          <w:sz w:val="24"/>
+          <w:szCs w:val="24"/>
+        </w:rPr>
+        <w:t>-&gt;đã sửa</w:t>
+      </w:r>
+    </w:p>
     <w:p>
       <w:pPr>
         <w:rPr>
@@ -7624,6 +7758,7 @@
                 <w:sz w:val="24"/>
                 <w:szCs w:val="24"/>
               </w:rPr>
+              <w:lastRenderedPageBreak/>
               <w:t>Description</w:t>
             </w:r>
             <w:r>

</xml_diff>

<commit_message>
đã sửa theo bình luận bạn toàn
</commit_message>
<xml_diff>
--- a/PA3/3. Evaluation/Tong hop.docx
+++ b/PA3/3. Evaluation/Tong hop.docx
@@ -6494,6 +6494,23 @@
           <w:szCs w:val="24"/>
         </w:rPr>
       </w:pPr>
+      <w:r>
+        <w:rPr>
+          <w:rFonts w:ascii="Times New Roman" w:hAnsi="Times New Roman" w:cs="Times New Roman"/>
+          <w:sz w:val="24"/>
+          <w:szCs w:val="24"/>
+        </w:rPr>
+        <w:t>-&gt;đã sửa</w:t>
+      </w:r>
+    </w:p>
+    <w:p>
+      <w:pPr>
+        <w:rPr>
+          <w:rFonts w:ascii="Times New Roman" w:hAnsi="Times New Roman" w:cs="Times New Roman"/>
+          <w:sz w:val="24"/>
+          <w:szCs w:val="24"/>
+        </w:rPr>
+      </w:pPr>
     </w:p>
     <w:tbl>
       <w:tblPr>
@@ -6769,6 +6786,23 @@
         </w:tc>
       </w:tr>
     </w:tbl>
+    <w:p>
+      <w:pPr>
+        <w:rPr>
+          <w:rFonts w:ascii="Times New Roman" w:hAnsi="Times New Roman" w:cs="Times New Roman"/>
+          <w:sz w:val="24"/>
+          <w:szCs w:val="24"/>
+        </w:rPr>
+      </w:pPr>
+      <w:r>
+        <w:rPr>
+          <w:rFonts w:ascii="Times New Roman" w:hAnsi="Times New Roman" w:cs="Times New Roman"/>
+          <w:sz w:val="24"/>
+          <w:szCs w:val="24"/>
+        </w:rPr>
+        <w:t>-&gt;đã sửa</w:t>
+      </w:r>
+    </w:p>
     <w:p>
       <w:pPr>
         <w:rPr>
@@ -7624,6 +7658,7 @@
                 <w:sz w:val="24"/>
                 <w:szCs w:val="24"/>
               </w:rPr>
+              <w:lastRenderedPageBreak/>
               <w:t>Title</w:t>
             </w:r>
             <w:r>
@@ -7758,7 +7793,6 @@
                 <w:sz w:val="24"/>
                 <w:szCs w:val="24"/>
               </w:rPr>
-              <w:lastRenderedPageBreak/>
               <w:t>Description</w:t>
             </w:r>
             <w:r>

</xml_diff>